<commit_message>
BAB I Selesai tinggal revisi BAB I (Bismillah Bisa)
</commit_message>
<xml_diff>
--- a/Proposal Kerja Praktek isi.docx
+++ b/Proposal Kerja Praktek isi.docx
@@ -542,7 +542,6 @@
     <w:p>
       <w:pPr>
         <w:spacing w:line="276" w:lineRule="auto"/>
-        <w:jc w:val="both"/>
       </w:pPr>
       <w:r>
         <w:t>Puji S</w:t>
@@ -560,7 +559,6 @@
     <w:p>
       <w:pPr>
         <w:spacing w:line="276" w:lineRule="auto"/>
-        <w:jc w:val="both"/>
       </w:pPr>
       <w:r>
         <w:t>Penulis menyadari banyak pihak yang membantu dan berkontribusi dalam terselesaikannya skripsi ini. Segala bentuk bantuan, baik</w:t>
@@ -577,7 +575,6 @@
           <w:numId w:val="6"/>
         </w:numPr>
         <w:spacing w:line="276" w:lineRule="auto"/>
-        <w:jc w:val="both"/>
       </w:pPr>
       <w:r>
         <w:t xml:space="preserve">Ibu </w:t>
@@ -609,7 +606,6 @@
           <w:numId w:val="6"/>
         </w:numPr>
         <w:spacing w:line="276" w:lineRule="auto"/>
-        <w:jc w:val="both"/>
       </w:pPr>
       <w:r>
         <w:t>Teman-teman semua yang sudah membantu dan mensupport pembuatan proposal skripsi.</w:t>
@@ -618,7 +614,6 @@
     <w:p>
       <w:pPr>
         <w:spacing w:line="276" w:lineRule="auto"/>
-        <w:jc w:val="both"/>
       </w:pPr>
       <w:r>
         <w:t>Semoga Allah Ta’ala memberikan pahala yang berlimpah atas segala bentuk bantuan yang telah diberikan kepada penulis. Penulis menyadari atas ketidaksempurnaan penyusuna</w:t>
@@ -630,19 +625,16 @@
     <w:p>
       <w:pPr>
         <w:spacing w:line="276" w:lineRule="auto"/>
-        <w:jc w:val="both"/>
       </w:pPr>
     </w:p>
     <w:p>
       <w:pPr>
         <w:spacing w:line="276" w:lineRule="auto"/>
-        <w:jc w:val="both"/>
       </w:pPr>
     </w:p>
     <w:p>
       <w:pPr>
         <w:spacing w:line="276" w:lineRule="auto"/>
-        <w:jc w:val="both"/>
       </w:pPr>
     </w:p>
     <w:p>
@@ -2429,16 +2421,9 @@
     <w:p>
       <w:pPr>
         <w:pStyle w:val="Judul1"/>
-        <w:numPr>
-          <w:ilvl w:val="0"/>
-          <w:numId w:val="0"/>
-        </w:numPr>
       </w:pPr>
       <w:r>
         <w:lastRenderedPageBreak/>
-        <w:t>bab i</w:t>
-      </w:r>
-      <w:r>
         <w:br/>
       </w:r>
       <w:bookmarkStart w:id="5" w:name="_Toc91778601"/>
@@ -2460,7 +2445,6 @@
     <w:p>
       <w:pPr>
         <w:ind w:firstLine="576"/>
-        <w:jc w:val="both"/>
       </w:pPr>
       <w:r>
         <w:t>Sejalan dengan perkembangan teknologi informasi, seluruh kegiatan masyarakat dalam kesehariannya menggunakan teknologi informasi</w:t>
@@ -2502,7 +2486,6 @@
     <w:p>
       <w:pPr>
         <w:ind w:firstLine="576"/>
-        <w:jc w:val="both"/>
       </w:pPr>
       <w:r>
         <w:t>Bisnis Merupakan roda usaha untuk mendapatkan keuntungan</w:t>
@@ -2550,7 +2533,6 @@
     <w:p>
       <w:pPr>
         <w:ind w:firstLine="576"/>
-        <w:jc w:val="both"/>
       </w:pPr>
       <w:r>
         <w:t xml:space="preserve">UMKM adalah usaha atau bisnis yang dilakukan oleh individu, kelompok, badan usaha kecil, maupun rumah tangga </w:t>
@@ -2601,7 +2583,6 @@
     <w:p>
       <w:pPr>
         <w:ind w:firstLine="576"/>
-        <w:jc w:val="both"/>
       </w:pPr>
       <w:r>
         <w:t xml:space="preserve">UMKM yang bergerak pada sektor </w:t>
@@ -2627,7 +2608,13 @@
         <w:t xml:space="preserve">al tersebut menyulitkan </w:t>
       </w:r>
       <w:r>
-        <w:t>pelaporan keuangan masuk. Dari uraian tersebut maka penulis perlu merancang suatu sistem yang bisa meningkatkan kualitas penjualan kepada pemilik toko.</w:t>
+        <w:t>pelaporan keuangan masuk</w:t>
+      </w:r>
+      <w:r>
+        <w:t xml:space="preserve"> atau keluar</w:t>
+      </w:r>
+      <w:r>
+        <w:t>. Dari uraian tersebut maka penulis perlu merancang suatu sistem yang bisa meningkatkan kualitas penjualan kepada pemilik toko.</w:t>
       </w:r>
     </w:p>
     <w:p>
@@ -2642,37 +2629,390 @@
     </w:p>
     <w:p>
       <w:pPr>
+        <w:ind w:firstLine="576"/>
+      </w:pPr>
+      <w:r>
+        <w:t xml:space="preserve">Bedasarkan latar belakang yang sudah di kemukakan, maka dapat di identifikasi masalah yang di hadapi Resto Asambar yaitu sistem pelaporan keuangan masih konvensional </w:t>
+      </w:r>
+      <w:r>
+        <w:t xml:space="preserve">menggunakan buku besar yang tentu bisa saja hilang atau rusak dan tidak ada salinan buku laporan. </w:t>
+      </w:r>
+    </w:p>
+    <w:p>
+      <w:pPr>
         <w:pStyle w:val="Judul2"/>
       </w:pPr>
-      <w:bookmarkStart w:id="8" w:name="_Toc91778604"/>
-      <w:r>
-        <w:t>Rumusan Masalah</w:t>
+      <w:bookmarkStart w:id="8" w:name="_Toc91778605"/>
+      <w:r>
+        <w:t>Tujuan P</w:t>
       </w:r>
       <w:bookmarkEnd w:id="8"/>
+      <w:r>
+        <w:t>enulisan</w:t>
+      </w:r>
+    </w:p>
+    <w:p>
+      <w:pPr>
+        <w:ind w:firstLine="576"/>
+      </w:pPr>
+      <w:r>
+        <w:t>Tujuan dari kerja praktek ini adalah untuk merancang aplikasi pelaporan keuangan resto Asambar dalam mengelola penjualan yang baik, sehingga dapat terstruktur dengan rapih.</w:t>
+      </w:r>
     </w:p>
     <w:p>
       <w:pPr>
         <w:pStyle w:val="Judul2"/>
       </w:pPr>
-      <w:bookmarkStart w:id="9" w:name="_Toc91778605"/>
-      <w:r>
-        <w:t>Tujuan Penelitian</w:t>
+      <w:r>
+        <w:t>Batasan Permasalahan</w:t>
+      </w:r>
+    </w:p>
+    <w:p>
+      <w:pPr>
+        <w:ind w:firstLine="576"/>
+      </w:pPr>
+      <w:r>
+        <w:t>Bedasarkan permasalahan di atas maka perlu adanya batasan yang jelas dalam pe</w:t>
+      </w:r>
+      <w:r>
+        <w:t>nelitian ini. Perancangan aplikasi hanya membahas tentang sistem kasir yang meliputi, input pemesanan, laporan data harian, laporan data bulana</w:t>
+      </w:r>
+      <w:r>
+        <w:t>n</w:t>
+      </w:r>
+      <w:r>
+        <w:t>.</w:t>
+      </w:r>
+    </w:p>
+    <w:p>
+      <w:pPr>
+        <w:pStyle w:val="Judul2"/>
+      </w:pPr>
+      <w:r>
+        <w:t>Metoda Penelitian</w:t>
+      </w:r>
+    </w:p>
+    <w:p>
+      <w:pPr>
+        <w:pStyle w:val="Judul3"/>
+      </w:pPr>
+      <w:r>
+        <w:t>Metode Pengamatan (Observation)</w:t>
+      </w:r>
+    </w:p>
+    <w:p>
+      <w:pPr>
+        <w:ind w:firstLine="576"/>
+      </w:pPr>
+      <w:r>
+        <w:t>Melakukan pengamatan untuk mengumpulkan informasi secara langsung untuk memperoleh informasi yang terjadi secara nyata.</w:t>
+      </w:r>
+    </w:p>
+    <w:p>
+      <w:pPr>
+        <w:pStyle w:val="Judul3"/>
+      </w:pPr>
+      <w:r>
+        <w:t>Metode Wawancara</w:t>
+      </w:r>
+    </w:p>
+    <w:p>
+      <w:pPr>
+        <w:ind w:firstLine="576"/>
+      </w:pPr>
+      <w:r>
+        <w:t>Melakukan pengumpulan data dengan cara bertanya langsung dengan pemilik usah resto dan bagian yang terkait tentang profil perusahaan dan permasalahan yang terjadi.</w:t>
+      </w:r>
+    </w:p>
+    <w:p>
+      <w:pPr>
+        <w:pStyle w:val="Judul3"/>
+      </w:pPr>
+      <w:r>
+        <w:lastRenderedPageBreak/>
+        <w:t>Studi Literatur</w:t>
+      </w:r>
+    </w:p>
+    <w:p>
+      <w:pPr>
+        <w:ind w:firstLine="576"/>
+      </w:pPr>
+      <w:r>
+        <w:t>Melakukan studi melalui buku, artikel, serta jurnal yang digunakan sebagai landasan teori dalam penulisan ini.</w:t>
+      </w:r>
+    </w:p>
+    <w:p>
+      <w:pPr>
+        <w:pStyle w:val="Judul2"/>
+      </w:pPr>
+      <w:r>
+        <w:t>Sistematika Penulisan</w:t>
+      </w:r>
+    </w:p>
+    <w:p>
+      <w:pPr>
+        <w:ind w:firstLine="576"/>
+      </w:pPr>
+      <w:r>
+        <w:t xml:space="preserve">Untuk mengurai secara ringkas permasalahan mengenai penulisan Prosposal Kerja Praktek ini </w:t>
+      </w:r>
+      <w:r>
+        <w:t>maka digunakan sistematika penulisan yang bertujuan untuk memudahkan para pembaca untuk menulusuri dan memahami isi laporan. Sistematik yang digunakan penulis adalah sebagai berikut</w:t>
+      </w:r>
+      <w:r>
+        <w:t>:</w:t>
+      </w:r>
+    </w:p>
+    <w:p>
+      <w:pPr>
+        <w:rPr>
+          <w:b/>
+          <w:bCs/>
+        </w:rPr>
+      </w:pPr>
+      <w:r>
+        <w:rPr>
+          <w:b/>
+          <w:bCs/>
+        </w:rPr>
+        <w:t>BAB I</w:t>
+      </w:r>
+      <w:r>
+        <w:rPr>
+          <w:b/>
+          <w:bCs/>
+        </w:rPr>
+        <w:tab/>
+      </w:r>
+      <w:r>
+        <w:rPr>
+          <w:b/>
+          <w:bCs/>
+        </w:rPr>
+        <w:tab/>
+        <w:t>PENDAHULUAN</w:t>
+      </w:r>
+    </w:p>
+    <w:p>
+      <w:pPr>
+        <w:ind w:left="1440"/>
+      </w:pPr>
+      <w:r>
+        <w:t xml:space="preserve">Bab ini </w:t>
+      </w:r>
+      <w:r>
+        <w:t>berisi</w:t>
+      </w:r>
+      <w:r>
+        <w:t xml:space="preserve"> penjelasan yang berisi mengenai Latar Belakang, Identifikasi Masalah, Tujuan Penulisan, Batasan Permasalahan, Metoda Penelitian, serta Sistematika Penulisan yang merupakan dari keseluruhan bab.</w:t>
+      </w:r>
+    </w:p>
+    <w:p>
+      <w:pPr>
+        <w:rPr>
+          <w:b/>
+          <w:bCs/>
+        </w:rPr>
+      </w:pPr>
+      <w:r>
+        <w:rPr>
+          <w:b/>
+          <w:bCs/>
+        </w:rPr>
+        <w:t xml:space="preserve">BAB II </w:t>
+      </w:r>
+      <w:r>
+        <w:rPr>
+          <w:b/>
+          <w:bCs/>
+        </w:rPr>
+        <w:tab/>
+        <w:t>ORGANISASI</w:t>
+      </w:r>
+    </w:p>
+    <w:p>
+      <w:pPr>
+        <w:ind w:left="1440"/>
+      </w:pPr>
+      <w:r>
+        <w:t xml:space="preserve">Pada Bab II merupakan penjelasan mengenai </w:t>
+      </w:r>
+      <w:r>
+        <w:t>pengenalan</w:t>
+      </w:r>
+      <w:r>
+        <w:t xml:space="preserve"> perusahaan, berisi penjelasan perusahaan, sejarah, struktur, tugas dan wewenang setiap bagian organisasi sebagai penjelasan tentang profil perusahaan yang (?)</w:t>
+      </w:r>
+    </w:p>
+    <w:p>
+      <w:pPr>
+        <w:rPr>
+          <w:b/>
+          <w:bCs/>
+        </w:rPr>
+      </w:pPr>
+      <w:r>
+        <w:rPr>
+          <w:b/>
+          <w:bCs/>
+        </w:rPr>
+        <w:t>BAB III</w:t>
+      </w:r>
+      <w:r>
+        <w:rPr>
+          <w:b/>
+          <w:bCs/>
+        </w:rPr>
+        <w:tab/>
+      </w:r>
+      <w:r>
+        <w:rPr>
+          <w:b/>
+          <w:bCs/>
+        </w:rPr>
+        <w:t>PEMBAHASAN</w:t>
+      </w:r>
+    </w:p>
+    <w:p>
+      <w:pPr>
+        <w:ind w:left="1440"/>
+      </w:pPr>
+      <w:r>
+        <w:t>Pada BAB III menjelaskan Tinjauan Pustaka, Prosedur Kerja Praktek, Analisa dan Pembahasan yang sesuai dengan batasan permasalahan yang penulis buat.</w:t>
+      </w:r>
+    </w:p>
+    <w:p>
+      <w:pPr>
+        <w:rPr>
+          <w:b/>
+          <w:bCs/>
+        </w:rPr>
+      </w:pPr>
+      <w:r>
+        <w:rPr>
+          <w:b/>
+          <w:bCs/>
+        </w:rPr>
+        <w:t>BAB IV</w:t>
+      </w:r>
+      <w:r>
+        <w:rPr>
+          <w:b/>
+          <w:bCs/>
+        </w:rPr>
+        <w:tab/>
+        <w:t>PENUTUP</w:t>
+      </w:r>
+    </w:p>
+    <w:p>
+      <w:pPr>
+        <w:ind w:left="1440"/>
+      </w:pPr>
+      <w:r>
+        <w:t>Berisi tentang kesimpulan dan saran yang diusulkan untuk pengembangan lebih lanjut agar tercapai hasil yang lebih baik.</w:t>
+      </w:r>
+      <w:r>
+        <w:br w:type="page"/>
+      </w:r>
+    </w:p>
+    <w:p>
+      <w:pPr>
+        <w:pStyle w:val="Judul1"/>
+      </w:pPr>
+      <w:r>
+        <w:lastRenderedPageBreak/>
+        <w:br/>
+      </w:r>
+      <w:r>
+        <w:t>Organisasi</w:t>
+      </w:r>
+    </w:p>
+    <w:p>
+      <w:pPr>
+        <w:pStyle w:val="Judul2"/>
+      </w:pPr>
+      <w:r>
+        <w:t>Penjelasan</w:t>
+      </w:r>
+      <w:r>
+        <w:t xml:space="preserve"> Perusahaan</w:t>
+      </w:r>
+    </w:p>
+    <w:p>
+      <w:pPr>
+        <w:pStyle w:val="Judul2"/>
+      </w:pPr>
+      <w:r>
+        <w:t>Sejarah, Struktur, tugas, dan wewe</w:t>
+      </w:r>
+      <w:r>
+        <w:t>n</w:t>
+      </w:r>
+      <w:r>
+        <w:t>ang setiap bagian organisasi</w:t>
+      </w:r>
+    </w:p>
+    <w:p>
+      <w:pPr>
+        <w:pStyle w:val="Judul2"/>
+      </w:pPr>
+    </w:p>
+    <w:p>
+      <w:pPr>
+        <w:spacing w:line="276" w:lineRule="auto"/>
+      </w:pPr>
+      <w:r>
+        <w:br w:type="page"/>
+      </w:r>
+    </w:p>
+    <w:p/>
+    <w:p>
+      <w:pPr>
+        <w:pStyle w:val="Judul1"/>
+      </w:pPr>
+      <w:bookmarkStart w:id="9" w:name="_Toc91778611"/>
+      <w:r>
+        <w:br/>
       </w:r>
       <w:bookmarkEnd w:id="9"/>
+      <w:r>
+        <w:t>Pembahasan</w:t>
+      </w:r>
     </w:p>
     <w:p>
       <w:pPr>
         <w:pStyle w:val="Judul2"/>
       </w:pPr>
-      <w:bookmarkStart w:id="10" w:name="_Toc91778606"/>
-      <w:r>
-        <w:t>Manfaat Penelitian</w:t>
-      </w:r>
-      <w:bookmarkEnd w:id="10"/>
+      <w:r>
+        <w:t>Tinjauan Pustaka</w:t>
+      </w:r>
+    </w:p>
+    <w:p>
+      <w:pPr>
+        <w:pStyle w:val="Judul2"/>
+      </w:pPr>
+      <w:r>
+        <w:t>Prosedur Kerja Praktek</w:t>
+      </w:r>
+    </w:p>
+    <w:p>
+      <w:pPr>
+        <w:pStyle w:val="Judul2"/>
+      </w:pPr>
+      <w:r>
+        <w:t>Analisa &amp; Pembahasan</w:t>
+      </w:r>
     </w:p>
     <w:p>
       <w:pPr>
         <w:spacing w:line="276" w:lineRule="auto"/>
+        <w:rPr>
+          <w:rFonts w:eastAsiaTheme="majorEastAsia" w:cstheme="majorBidi"/>
+          <w:b/>
+          <w:caps/>
+          <w:sz w:val="28"/>
+          <w:szCs w:val="32"/>
+        </w:rPr>
       </w:pPr>
       <w:r>
         <w:br w:type="page"/>
@@ -2686,152 +3026,12 @@
           <w:numId w:val="0"/>
         </w:numPr>
       </w:pPr>
-      <w:r>
-        <w:lastRenderedPageBreak/>
-        <w:t>bab ii</w:t>
-      </w:r>
-      <w:r>
-        <w:br/>
-      </w:r>
-      <w:bookmarkStart w:id="11" w:name="_Toc91778607"/>
-      <w:r>
-        <w:t>Landasan teori</w:t>
-      </w:r>
-      <w:r>
-        <w:t>tis</w:t>
-      </w:r>
-      <w:bookmarkEnd w:id="11"/>
-    </w:p>
-    <w:p>
-      <w:pPr>
-        <w:pStyle w:val="Judul2"/>
-      </w:pPr>
-      <w:bookmarkStart w:id="12" w:name="_Toc91778608"/>
-      <w:r>
-        <w:t>Penelitian Terdahulu</w:t>
-      </w:r>
-      <w:bookmarkEnd w:id="12"/>
-    </w:p>
-    <w:p>
-      <w:pPr>
-        <w:pStyle w:val="Judul2"/>
-      </w:pPr>
-      <w:bookmarkStart w:id="13" w:name="_Toc91778609"/>
-      <w:r>
-        <w:t>Kerangka pemikiran</w:t>
-      </w:r>
-      <w:bookmarkEnd w:id="13"/>
-    </w:p>
-    <w:p>
-      <w:pPr>
-        <w:pStyle w:val="Judul2"/>
-      </w:pPr>
-      <w:bookmarkStart w:id="14" w:name="_Toc91778610"/>
-      <w:r>
-        <w:t>Hipotesis</w:t>
-      </w:r>
-      <w:bookmarkEnd w:id="14"/>
-    </w:p>
-    <w:p>
-      <w:pPr>
-        <w:spacing w:line="276" w:lineRule="auto"/>
-      </w:pPr>
-      <w:r>
-        <w:br w:type="page"/>
-      </w:r>
-    </w:p>
-    <w:p/>
-    <w:p>
-      <w:pPr>
-        <w:pStyle w:val="Judul1"/>
-        <w:numPr>
-          <w:ilvl w:val="0"/>
-          <w:numId w:val="0"/>
-        </w:numPr>
-      </w:pPr>
-      <w:r>
-        <w:t>bab iii</w:t>
-      </w:r>
-      <w:r>
-        <w:br/>
-      </w:r>
-      <w:bookmarkStart w:id="15" w:name="_Toc91778611"/>
-      <w:r>
-        <w:t>Meto</w:t>
-      </w:r>
-      <w:r>
-        <w:t>d</w:t>
-      </w:r>
-      <w:r>
-        <w:t xml:space="preserve">e </w:t>
-      </w:r>
-      <w:r>
-        <w:t>penelitia</w:t>
-      </w:r>
-      <w:r>
-        <w:t>n</w:t>
-      </w:r>
-      <w:bookmarkEnd w:id="15"/>
-    </w:p>
-    <w:p>
-      <w:pPr>
-        <w:pStyle w:val="Judul2"/>
-      </w:pPr>
-      <w:bookmarkStart w:id="16" w:name="_Toc91778612"/>
-      <w:r>
-        <w:t>Langkah-langkah Penelitian</w:t>
-      </w:r>
-      <w:bookmarkEnd w:id="16"/>
-    </w:p>
-    <w:p>
-      <w:pPr>
-        <w:pStyle w:val="Judul2"/>
-      </w:pPr>
-      <w:bookmarkStart w:id="17" w:name="_Toc91778613"/>
-      <w:r>
-        <w:t>Metode Penelitian Tahap I</w:t>
-      </w:r>
-      <w:bookmarkEnd w:id="17"/>
-    </w:p>
-    <w:p>
-      <w:pPr>
-        <w:pStyle w:val="Judul2"/>
-      </w:pPr>
-      <w:bookmarkStart w:id="18" w:name="_Toc91778614"/>
-      <w:r>
-        <w:t>Metode Penelitian Tahap II</w:t>
-      </w:r>
-      <w:bookmarkEnd w:id="18"/>
-    </w:p>
-    <w:p>
-      <w:pPr>
-        <w:spacing w:line="276" w:lineRule="auto"/>
-        <w:rPr>
-          <w:rFonts w:eastAsiaTheme="majorEastAsia" w:cstheme="majorBidi"/>
-          <w:b/>
-          <w:caps/>
-          <w:sz w:val="28"/>
-          <w:szCs w:val="32"/>
-        </w:rPr>
-      </w:pPr>
-      <w:r>
-        <w:br w:type="page"/>
-      </w:r>
-    </w:p>
-    <w:p>
-      <w:pPr>
-        <w:pStyle w:val="Judul1"/>
-        <w:numPr>
-          <w:ilvl w:val="0"/>
-          <w:numId w:val="0"/>
-        </w:numPr>
-      </w:pPr>
-      <w:bookmarkStart w:id="19" w:name="_Toc91778615"/>
+      <w:bookmarkStart w:id="10" w:name="_Toc91778615"/>
       <w:r>
         <w:lastRenderedPageBreak/>
         <w:t>Daftar Pustaka</w:t>
       </w:r>
-      <w:bookmarkEnd w:id="19"/>
+      <w:bookmarkEnd w:id="10"/>
     </w:p>
     <w:sectPr>
       <w:type w:val="continuous"/>
@@ -3426,6 +3626,92 @@
     </w:lvl>
   </w:abstractNum>
   <w:abstractNum w:abstractNumId="4" w15:restartNumberingAfterBreak="0">
+    <w:nsid w:val="74CB4FCF"/>
+    <w:multiLevelType w:val="hybridMultilevel"/>
+    <w:tmpl w:val="F336FAE2"/>
+    <w:lvl w:ilvl="0" w:tplc="0409000F">
+      <w:start w:val="1"/>
+      <w:numFmt w:val="decimal"/>
+      <w:lvlText w:val="%1."/>
+      <w:lvlJc w:val="left"/>
+      <w:pPr>
+        <w:ind w:left="720" w:hanging="360"/>
+      </w:pPr>
+    </w:lvl>
+    <w:lvl w:ilvl="1" w:tplc="04210019" w:tentative="1">
+      <w:start w:val="1"/>
+      <w:numFmt w:val="lowerLetter"/>
+      <w:lvlText w:val="%2."/>
+      <w:lvlJc w:val="left"/>
+      <w:pPr>
+        <w:ind w:left="1440" w:hanging="360"/>
+      </w:pPr>
+    </w:lvl>
+    <w:lvl w:ilvl="2" w:tplc="0421001B" w:tentative="1">
+      <w:start w:val="1"/>
+      <w:numFmt w:val="lowerRoman"/>
+      <w:lvlText w:val="%3."/>
+      <w:lvlJc w:val="right"/>
+      <w:pPr>
+        <w:ind w:left="2160" w:hanging="180"/>
+      </w:pPr>
+    </w:lvl>
+    <w:lvl w:ilvl="3" w:tplc="0421000F" w:tentative="1">
+      <w:start w:val="1"/>
+      <w:numFmt w:val="decimal"/>
+      <w:lvlText w:val="%4."/>
+      <w:lvlJc w:val="left"/>
+      <w:pPr>
+        <w:ind w:left="2880" w:hanging="360"/>
+      </w:pPr>
+    </w:lvl>
+    <w:lvl w:ilvl="4" w:tplc="04210019" w:tentative="1">
+      <w:start w:val="1"/>
+      <w:numFmt w:val="lowerLetter"/>
+      <w:lvlText w:val="%5."/>
+      <w:lvlJc w:val="left"/>
+      <w:pPr>
+        <w:ind w:left="3600" w:hanging="360"/>
+      </w:pPr>
+    </w:lvl>
+    <w:lvl w:ilvl="5" w:tplc="0421001B" w:tentative="1">
+      <w:start w:val="1"/>
+      <w:numFmt w:val="lowerRoman"/>
+      <w:lvlText w:val="%6."/>
+      <w:lvlJc w:val="right"/>
+      <w:pPr>
+        <w:ind w:left="4320" w:hanging="180"/>
+      </w:pPr>
+    </w:lvl>
+    <w:lvl w:ilvl="6" w:tplc="0421000F" w:tentative="1">
+      <w:start w:val="1"/>
+      <w:numFmt w:val="decimal"/>
+      <w:lvlText w:val="%7."/>
+      <w:lvlJc w:val="left"/>
+      <w:pPr>
+        <w:ind w:left="5040" w:hanging="360"/>
+      </w:pPr>
+    </w:lvl>
+    <w:lvl w:ilvl="7" w:tplc="04210019" w:tentative="1">
+      <w:start w:val="1"/>
+      <w:numFmt w:val="lowerLetter"/>
+      <w:lvlText w:val="%8."/>
+      <w:lvlJc w:val="left"/>
+      <w:pPr>
+        <w:ind w:left="5760" w:hanging="360"/>
+      </w:pPr>
+    </w:lvl>
+    <w:lvl w:ilvl="8" w:tplc="0421001B" w:tentative="1">
+      <w:start w:val="1"/>
+      <w:numFmt w:val="lowerRoman"/>
+      <w:lvlText w:val="%9."/>
+      <w:lvlJc w:val="right"/>
+      <w:pPr>
+        <w:ind w:left="6480" w:hanging="180"/>
+      </w:pPr>
+    </w:lvl>
+  </w:abstractNum>
+  <w:abstractNum w:abstractNumId="5" w15:restartNumberingAfterBreak="0">
     <w:nsid w:val="79312B2E"/>
     <w:multiLevelType w:val="hybridMultilevel"/>
     <w:tmpl w:val="2848E098"/>
@@ -3551,13 +3837,16 @@
     <w:abstractNumId w:val="0"/>
   </w:num>
   <w:num w:numId="4" w16cid:durableId="634917008">
-    <w:abstractNumId w:val="4"/>
+    <w:abstractNumId w:val="5"/>
   </w:num>
   <w:num w:numId="5" w16cid:durableId="358166721">
     <w:abstractNumId w:val="2"/>
   </w:num>
   <w:num w:numId="6" w16cid:durableId="475223182">
     <w:abstractNumId w:val="3"/>
+  </w:num>
+  <w:num w:numId="7" w16cid:durableId="1617178943">
+    <w:abstractNumId w:val="4"/>
   </w:num>
 </w:numbering>
 </file>
@@ -3960,9 +4249,10 @@
   <w:style w:type="paragraph" w:default="1" w:styleId="Normal">
     <w:name w:val="Normal"/>
     <w:qFormat/>
-    <w:rsid w:val="00C8472A"/>
+    <w:rsid w:val="001454ED"/>
     <w:pPr>
       <w:spacing w:line="360" w:lineRule="auto"/>
+      <w:jc w:val="both"/>
     </w:pPr>
     <w:rPr>
       <w:rFonts w:ascii="Times New Roman" w:hAnsi="Times New Roman"/>
@@ -4025,10 +4315,9 @@
     <w:next w:val="Normal"/>
     <w:link w:val="Judul3KAR"/>
     <w:uiPriority w:val="9"/>
-    <w:semiHidden/>
     <w:unhideWhenUsed/>
     <w:qFormat/>
-    <w:rsid w:val="007B45BE"/>
+    <w:rsid w:val="00C560C7"/>
     <w:pPr>
       <w:keepNext/>
       <w:keepLines/>
@@ -4036,12 +4325,12 @@
         <w:ilvl w:val="2"/>
         <w:numId w:val="1"/>
       </w:numPr>
-      <w:spacing w:before="40" w:after="0"/>
+      <w:spacing w:before="40" w:after="120"/>
+      <w:ind w:left="864"/>
       <w:outlineLvl w:val="2"/>
     </w:pPr>
     <w:rPr>
       <w:rFonts w:asciiTheme="majorHAnsi" w:eastAsiaTheme="majorEastAsia" w:hAnsiTheme="majorHAnsi" w:cstheme="majorBidi"/>
-      <w:color w:val="243F60" w:themeColor="accent1" w:themeShade="7F"/>
       <w:szCs w:val="24"/>
     </w:rPr>
   </w:style>
@@ -4379,11 +4668,9 @@
     <w:basedOn w:val="FontParagrafDefault"/>
     <w:link w:val="Judul3"/>
     <w:uiPriority w:val="9"/>
-    <w:semiHidden/>
-    <w:rsid w:val="007B45BE"/>
+    <w:rsid w:val="00C560C7"/>
     <w:rPr>
       <w:rFonts w:asciiTheme="majorHAnsi" w:eastAsiaTheme="majorEastAsia" w:hAnsiTheme="majorHAnsi" w:cstheme="majorBidi"/>
-      <w:color w:val="243F60" w:themeColor="accent1" w:themeShade="7F"/>
       <w:sz w:val="24"/>
       <w:szCs w:val="24"/>
     </w:rPr>
@@ -4503,6 +4790,20 @@
         <w:insideV w:val="single" w:sz="4" w:space="0" w:color="auto"/>
       </w:tblBorders>
     </w:tblPr>
+  </w:style>
+  <w:style w:type="paragraph" w:styleId="TOC7">
+    <w:name w:val="toc 7"/>
+    <w:basedOn w:val="Normal"/>
+    <w:next w:val="Normal"/>
+    <w:autoRedefine/>
+    <w:uiPriority w:val="39"/>
+    <w:semiHidden/>
+    <w:unhideWhenUsed/>
+    <w:rsid w:val="00A74A21"/>
+    <w:pPr>
+      <w:spacing w:after="100"/>
+      <w:ind w:left="1440"/>
+    </w:pPr>
   </w:style>
 </w:styles>
 </file>

</xml_diff>

<commit_message>
penambahan revisi Bab 1 Dan bab 2
</commit_message>
<xml_diff>
--- a/Proposal Kerja Praktek isi.docx
+++ b/Proposal Kerja Praktek isi.docx
@@ -532,7 +532,7 @@
           <w:numId w:val="0"/>
         </w:numPr>
       </w:pPr>
-      <w:bookmarkStart w:id="0" w:name="_Toc91778596"/>
+      <w:bookmarkStart w:id="0" w:name="_Toc103281405"/>
       <w:r>
         <w:lastRenderedPageBreak/>
         <w:t>Kata pengantar</w:t>
@@ -685,7 +685,7 @@
           <w:numId w:val="0"/>
         </w:numPr>
       </w:pPr>
-      <w:bookmarkStart w:id="1" w:name="_Toc91778597"/>
+      <w:bookmarkStart w:id="1" w:name="_Toc103281406"/>
       <w:r>
         <w:lastRenderedPageBreak/>
         <w:t>Daftar Isi</w:t>
@@ -703,6 +703,7 @@
           <w:rFonts w:asciiTheme="minorHAnsi" w:eastAsiaTheme="minorEastAsia" w:hAnsiTheme="minorHAnsi"/>
           <w:noProof/>
           <w:sz w:val="22"/>
+          <w:lang w:val="id-ID" w:eastAsia="id-ID"/>
         </w:rPr>
       </w:pPr>
       <w:r>
@@ -714,7 +715,7 @@
       <w:r>
         <w:fldChar w:fldCharType="separate"/>
       </w:r>
-      <w:hyperlink w:anchor="_Toc91778596" w:history="1">
+      <w:hyperlink w:anchor="_Toc103281405" w:history="1">
         <w:r>
           <w:rPr>
             <w:rStyle w:val="Hyperlink"/>
@@ -741,7 +742,7 @@
             <w:noProof/>
             <w:webHidden/>
           </w:rPr>
-          <w:instrText xml:space="preserve"> PAGEREF _Toc91778596 \h </w:instrText>
+          <w:instrText xml:space="preserve"> PAGEREF _Toc103281405 \h </w:instrText>
         </w:r>
         <w:r>
           <w:rPr>
@@ -782,9 +783,10 @@
           <w:rFonts w:asciiTheme="minorHAnsi" w:eastAsiaTheme="minorEastAsia" w:hAnsiTheme="minorHAnsi"/>
           <w:noProof/>
           <w:sz w:val="22"/>
-        </w:rPr>
-      </w:pPr>
-      <w:hyperlink w:anchor="_Toc91778597" w:history="1">
+          <w:lang w:val="id-ID" w:eastAsia="id-ID"/>
+        </w:rPr>
+      </w:pPr>
+      <w:hyperlink w:anchor="_Toc103281406" w:history="1">
         <w:r>
           <w:rPr>
             <w:rStyle w:val="Hyperlink"/>
@@ -811,7 +813,7 @@
             <w:noProof/>
             <w:webHidden/>
           </w:rPr>
-          <w:instrText xml:space="preserve"> PAGEREF _Toc91778597 \h </w:instrText>
+          <w:instrText xml:space="preserve"> PAGEREF _Toc103281406 \h </w:instrText>
         </w:r>
         <w:r>
           <w:rPr>
@@ -852,9 +854,10 @@
           <w:rFonts w:asciiTheme="minorHAnsi" w:eastAsiaTheme="minorEastAsia" w:hAnsiTheme="minorHAnsi"/>
           <w:noProof/>
           <w:sz w:val="22"/>
-        </w:rPr>
-      </w:pPr>
-      <w:hyperlink w:anchor="_Toc91778598" w:history="1">
+          <w:lang w:val="id-ID" w:eastAsia="id-ID"/>
+        </w:rPr>
+      </w:pPr>
+      <w:hyperlink w:anchor="_Toc103281407" w:history="1">
         <w:r>
           <w:rPr>
             <w:rStyle w:val="Hyperlink"/>
@@ -881,7 +884,7 @@
             <w:noProof/>
             <w:webHidden/>
           </w:rPr>
-          <w:instrText xml:space="preserve"> PAGEREF _Toc91778598 \h </w:instrText>
+          <w:instrText xml:space="preserve"> PAGEREF _Toc103281407 \h </w:instrText>
         </w:r>
         <w:r>
           <w:rPr>
@@ -922,9 +925,10 @@
           <w:rFonts w:asciiTheme="minorHAnsi" w:eastAsiaTheme="minorEastAsia" w:hAnsiTheme="minorHAnsi"/>
           <w:noProof/>
           <w:sz w:val="22"/>
-        </w:rPr>
-      </w:pPr>
-      <w:hyperlink w:anchor="_Toc91778599" w:history="1">
+          <w:lang w:val="id-ID" w:eastAsia="id-ID"/>
+        </w:rPr>
+      </w:pPr>
+      <w:hyperlink w:anchor="_Toc103281408" w:history="1">
         <w:r>
           <w:rPr>
             <w:rStyle w:val="Hyperlink"/>
@@ -951,7 +955,7 @@
             <w:noProof/>
             <w:webHidden/>
           </w:rPr>
-          <w:instrText xml:space="preserve"> PAGEREF _Toc91778599 \h </w:instrText>
+          <w:instrText xml:space="preserve"> PAGEREF _Toc103281408 \h </w:instrText>
         </w:r>
         <w:r>
           <w:rPr>
@@ -992,15 +996,16 @@
           <w:rFonts w:asciiTheme="minorHAnsi" w:eastAsiaTheme="minorEastAsia" w:hAnsiTheme="minorHAnsi"/>
           <w:noProof/>
           <w:sz w:val="22"/>
-        </w:rPr>
-      </w:pPr>
-      <w:hyperlink w:anchor="_Toc91778600" w:history="1">
+          <w:lang w:val="id-ID" w:eastAsia="id-ID"/>
+        </w:rPr>
+      </w:pPr>
+      <w:hyperlink w:anchor="_Toc103281409" w:history="1">
         <w:r>
           <w:rPr>
             <w:rStyle w:val="Hyperlink"/>
             <w:noProof/>
           </w:rPr>
-          <w:t>Abstrak</w:t>
+          <w:t>BAB 1 pendahuluan</w:t>
         </w:r>
         <w:r>
           <w:rPr>
@@ -1021,77 +1026,7 @@
             <w:noProof/>
             <w:webHidden/>
           </w:rPr>
-          <w:instrText xml:space="preserve"> PAGEREF _Toc91778600 \h </w:instrText>
-        </w:r>
-        <w:r>
-          <w:rPr>
-            <w:noProof/>
-            <w:webHidden/>
-          </w:rPr>
-        </w:r>
-        <w:r>
-          <w:rPr>
-            <w:noProof/>
-            <w:webHidden/>
-          </w:rPr>
-          <w:fldChar w:fldCharType="separate"/>
-        </w:r>
-        <w:r>
-          <w:rPr>
-            <w:noProof/>
-            <w:webHidden/>
-          </w:rPr>
-          <w:t>5</w:t>
-        </w:r>
-        <w:r>
-          <w:rPr>
-            <w:noProof/>
-            <w:webHidden/>
-          </w:rPr>
-          <w:fldChar w:fldCharType="end"/>
-        </w:r>
-      </w:hyperlink>
-    </w:p>
-    <w:p>
-      <w:pPr>
-        <w:pStyle w:val="TOC1"/>
-        <w:tabs>
-          <w:tab w:val="right" w:leader="dot" w:pos="7927"/>
-        </w:tabs>
-        <w:rPr>
-          <w:rFonts w:asciiTheme="minorHAnsi" w:eastAsiaTheme="minorEastAsia" w:hAnsiTheme="minorHAnsi"/>
-          <w:noProof/>
-          <w:sz w:val="22"/>
-        </w:rPr>
-      </w:pPr>
-      <w:hyperlink w:anchor="_Toc91778601" w:history="1">
-        <w:r>
-          <w:rPr>
-            <w:rStyle w:val="Hyperlink"/>
-            <w:noProof/>
-          </w:rPr>
-          <w:t>BAB 1 pendahuluan</w:t>
-        </w:r>
-        <w:r>
-          <w:rPr>
-            <w:noProof/>
-            <w:webHidden/>
-          </w:rPr>
-          <w:tab/>
-        </w:r>
-        <w:r>
-          <w:rPr>
-            <w:noProof/>
-            <w:webHidden/>
-          </w:rPr>
-          <w:fldChar w:fldCharType="begin"/>
-        </w:r>
-        <w:r>
-          <w:rPr>
-            <w:noProof/>
-            <w:webHidden/>
-          </w:rPr>
-          <w:instrText xml:space="preserve"> PAGEREF _Toc91778601 \h </w:instrText>
+          <w:instrText xml:space="preserve"> PAGEREF _Toc103281409 \h </w:instrText>
         </w:r>
         <w:r>
           <w:rPr>
@@ -1133,9 +1068,10 @@
           <w:rFonts w:asciiTheme="minorHAnsi" w:eastAsiaTheme="minorEastAsia" w:hAnsiTheme="minorHAnsi"/>
           <w:noProof/>
           <w:sz w:val="22"/>
-        </w:rPr>
-      </w:pPr>
-      <w:hyperlink w:anchor="_Toc91778602" w:history="1">
+          <w:lang w:val="id-ID" w:eastAsia="id-ID"/>
+        </w:rPr>
+      </w:pPr>
+      <w:hyperlink w:anchor="_Toc103281410" w:history="1">
         <w:r>
           <w:rPr>
             <w:rStyle w:val="Hyperlink"/>
@@ -1148,6 +1084,7 @@
             <w:rFonts w:asciiTheme="minorHAnsi" w:eastAsiaTheme="minorEastAsia" w:hAnsiTheme="minorHAnsi"/>
             <w:noProof/>
             <w:sz w:val="22"/>
+            <w:lang w:val="id-ID" w:eastAsia="id-ID"/>
           </w:rPr>
           <w:tab/>
         </w:r>
@@ -1177,7 +1114,7 @@
             <w:noProof/>
             <w:webHidden/>
           </w:rPr>
-          <w:instrText xml:space="preserve"> PAGEREF _Toc91778602 \h </w:instrText>
+          <w:instrText xml:space="preserve"> PAGEREF _Toc103281410 \h </w:instrText>
         </w:r>
         <w:r>
           <w:rPr>
@@ -1219,9 +1156,10 @@
           <w:rFonts w:asciiTheme="minorHAnsi" w:eastAsiaTheme="minorEastAsia" w:hAnsiTheme="minorHAnsi"/>
           <w:noProof/>
           <w:sz w:val="22"/>
-        </w:rPr>
-      </w:pPr>
-      <w:hyperlink w:anchor="_Toc91778603" w:history="1">
+          <w:lang w:val="id-ID" w:eastAsia="id-ID"/>
+        </w:rPr>
+      </w:pPr>
+      <w:hyperlink w:anchor="_Toc103281411" w:history="1">
         <w:r>
           <w:rPr>
             <w:rStyle w:val="Hyperlink"/>
@@ -1234,6 +1172,7 @@
             <w:rFonts w:asciiTheme="minorHAnsi" w:eastAsiaTheme="minorEastAsia" w:hAnsiTheme="minorHAnsi"/>
             <w:noProof/>
             <w:sz w:val="22"/>
+            <w:lang w:val="id-ID" w:eastAsia="id-ID"/>
           </w:rPr>
           <w:tab/>
         </w:r>
@@ -1263,7 +1202,7 @@
             <w:noProof/>
             <w:webHidden/>
           </w:rPr>
-          <w:instrText xml:space="preserve"> PAGEREF _Toc91778603 \h </w:instrText>
+          <w:instrText xml:space="preserve"> PAGEREF _Toc103281411 \h </w:instrText>
         </w:r>
         <w:r>
           <w:rPr>
@@ -1283,7 +1222,7 @@
             <w:noProof/>
             <w:webHidden/>
           </w:rPr>
-          <w:t>6</w:t>
+          <w:t>7</w:t>
         </w:r>
         <w:r>
           <w:rPr>
@@ -1305,9 +1244,10 @@
           <w:rFonts w:asciiTheme="minorHAnsi" w:eastAsiaTheme="minorEastAsia" w:hAnsiTheme="minorHAnsi"/>
           <w:noProof/>
           <w:sz w:val="22"/>
-        </w:rPr>
-      </w:pPr>
-      <w:hyperlink w:anchor="_Toc91778604" w:history="1">
+          <w:lang w:val="id-ID" w:eastAsia="id-ID"/>
+        </w:rPr>
+      </w:pPr>
+      <w:hyperlink w:anchor="_Toc103281412" w:history="1">
         <w:r>
           <w:rPr>
             <w:rStyle w:val="Hyperlink"/>
@@ -1320,6 +1260,7 @@
             <w:rFonts w:asciiTheme="minorHAnsi" w:eastAsiaTheme="minorEastAsia" w:hAnsiTheme="minorHAnsi"/>
             <w:noProof/>
             <w:sz w:val="22"/>
+            <w:lang w:val="id-ID" w:eastAsia="id-ID"/>
           </w:rPr>
           <w:tab/>
         </w:r>
@@ -1328,7 +1269,7 @@
             <w:rStyle w:val="Hyperlink"/>
             <w:noProof/>
           </w:rPr>
-          <w:t>Rumusan Masalah</w:t>
+          <w:t>Tujuan Penulisan</w:t>
         </w:r>
         <w:r>
           <w:rPr>
@@ -1349,7 +1290,7 @@
             <w:noProof/>
             <w:webHidden/>
           </w:rPr>
-          <w:instrText xml:space="preserve"> PAGEREF _Toc91778604 \h </w:instrText>
+          <w:instrText xml:space="preserve"> PAGEREF _Toc103281412 \h </w:instrText>
         </w:r>
         <w:r>
           <w:rPr>
@@ -1369,7 +1310,7 @@
             <w:noProof/>
             <w:webHidden/>
           </w:rPr>
-          <w:t>6</w:t>
+          <w:t>7</w:t>
         </w:r>
         <w:r>
           <w:rPr>
@@ -1391,9 +1332,10 @@
           <w:rFonts w:asciiTheme="minorHAnsi" w:eastAsiaTheme="minorEastAsia" w:hAnsiTheme="minorHAnsi"/>
           <w:noProof/>
           <w:sz w:val="22"/>
-        </w:rPr>
-      </w:pPr>
-      <w:hyperlink w:anchor="_Toc91778605" w:history="1">
+          <w:lang w:val="id-ID" w:eastAsia="id-ID"/>
+        </w:rPr>
+      </w:pPr>
+      <w:hyperlink w:anchor="_Toc103281413" w:history="1">
         <w:r>
           <w:rPr>
             <w:rStyle w:val="Hyperlink"/>
@@ -1406,6 +1348,7 @@
             <w:rFonts w:asciiTheme="minorHAnsi" w:eastAsiaTheme="minorEastAsia" w:hAnsiTheme="minorHAnsi"/>
             <w:noProof/>
             <w:sz w:val="22"/>
+            <w:lang w:val="id-ID" w:eastAsia="id-ID"/>
           </w:rPr>
           <w:tab/>
         </w:r>
@@ -1414,7 +1357,7 @@
             <w:rStyle w:val="Hyperlink"/>
             <w:noProof/>
           </w:rPr>
-          <w:t>Tujuan Penelitian</w:t>
+          <w:t>Batasan Permasalahan</w:t>
         </w:r>
         <w:r>
           <w:rPr>
@@ -1435,7 +1378,7 @@
             <w:noProof/>
             <w:webHidden/>
           </w:rPr>
-          <w:instrText xml:space="preserve"> PAGEREF _Toc91778605 \h </w:instrText>
+          <w:instrText xml:space="preserve"> PAGEREF _Toc103281413 \h </w:instrText>
         </w:r>
         <w:r>
           <w:rPr>
@@ -1455,7 +1398,7 @@
             <w:noProof/>
             <w:webHidden/>
           </w:rPr>
-          <w:t>6</w:t>
+          <w:t>7</w:t>
         </w:r>
         <w:r>
           <w:rPr>
@@ -1477,9 +1420,10 @@
           <w:rFonts w:asciiTheme="minorHAnsi" w:eastAsiaTheme="minorEastAsia" w:hAnsiTheme="minorHAnsi"/>
           <w:noProof/>
           <w:sz w:val="22"/>
-        </w:rPr>
-      </w:pPr>
-      <w:hyperlink w:anchor="_Toc91778606" w:history="1">
+          <w:lang w:val="id-ID" w:eastAsia="id-ID"/>
+        </w:rPr>
+      </w:pPr>
+      <w:hyperlink w:anchor="_Toc103281414" w:history="1">
         <w:r>
           <w:rPr>
             <w:rStyle w:val="Hyperlink"/>
@@ -1492,6 +1436,7 @@
             <w:rFonts w:asciiTheme="minorHAnsi" w:eastAsiaTheme="minorEastAsia" w:hAnsiTheme="minorHAnsi"/>
             <w:noProof/>
             <w:sz w:val="22"/>
+            <w:lang w:val="id-ID" w:eastAsia="id-ID"/>
           </w:rPr>
           <w:tab/>
         </w:r>
@@ -1500,7 +1445,7 @@
             <w:rStyle w:val="Hyperlink"/>
             <w:noProof/>
           </w:rPr>
-          <w:t>Manfaat Penelitian</w:t>
+          <w:t>Metoda Penelitian</w:t>
         </w:r>
         <w:r>
           <w:rPr>
@@ -1521,7 +1466,7 @@
             <w:noProof/>
             <w:webHidden/>
           </w:rPr>
-          <w:instrText xml:space="preserve"> PAGEREF _Toc91778606 \h </w:instrText>
+          <w:instrText xml:space="preserve"> PAGEREF _Toc103281414 \h </w:instrText>
         </w:r>
         <w:r>
           <w:rPr>
@@ -1541,7 +1486,7 @@
             <w:noProof/>
             <w:webHidden/>
           </w:rPr>
-          <w:t>6</w:t>
+          <w:t>7</w:t>
         </w:r>
         <w:r>
           <w:rPr>
@@ -1554,33 +1499,51 @@
     </w:p>
     <w:p>
       <w:pPr>
-        <w:pStyle w:val="TOC1"/>
+        <w:pStyle w:val="TOC3"/>
         <w:tabs>
+          <w:tab w:val="left" w:pos="1440"/>
           <w:tab w:val="right" w:leader="dot" w:pos="7927"/>
         </w:tabs>
         <w:rPr>
           <w:rFonts w:asciiTheme="minorHAnsi" w:eastAsiaTheme="minorEastAsia" w:hAnsiTheme="minorHAnsi"/>
           <w:noProof/>
           <w:sz w:val="22"/>
-        </w:rPr>
-      </w:pPr>
-      <w:hyperlink w:anchor="_Toc91778607" w:history="1">
+          <w:lang w:val="id-ID" w:eastAsia="id-ID"/>
+        </w:rPr>
+      </w:pPr>
+      <w:hyperlink w:anchor="_Toc103281415" w:history="1">
         <w:r>
           <w:rPr>
             <w:rStyle w:val="Hyperlink"/>
             <w:noProof/>
           </w:rPr>
-          <w:t>BAB 2 Landasan teoritis</w:t>
-        </w:r>
-        <w:r>
-          <w:rPr>
-            <w:noProof/>
-            <w:webHidden/>
+          <w:t>1.5.1</w:t>
+        </w:r>
+        <w:r>
+          <w:rPr>
+            <w:rFonts w:asciiTheme="minorHAnsi" w:eastAsiaTheme="minorEastAsia" w:hAnsiTheme="minorHAnsi"/>
+            <w:noProof/>
+            <w:sz w:val="22"/>
+            <w:lang w:val="id-ID" w:eastAsia="id-ID"/>
           </w:rPr>
           <w:tab/>
         </w:r>
         <w:r>
           <w:rPr>
+            <w:rStyle w:val="Hyperlink"/>
+            <w:noProof/>
+          </w:rPr>
+          <w:t>Metode Pengamatan (Observation)</w:t>
+        </w:r>
+        <w:r>
+          <w:rPr>
+            <w:noProof/>
+            <w:webHidden/>
+          </w:rPr>
+          <w:tab/>
+        </w:r>
+        <w:r>
+          <w:rPr>
             <w:noProof/>
             <w:webHidden/>
           </w:rPr>
@@ -1591,7 +1554,7 @@
             <w:noProof/>
             <w:webHidden/>
           </w:rPr>
-          <w:instrText xml:space="preserve"> PAGEREF _Toc91778607 \h </w:instrText>
+          <w:instrText xml:space="preserve"> PAGEREF _Toc103281415 \h </w:instrText>
         </w:r>
         <w:r>
           <w:rPr>
@@ -1612,6 +1575,182 @@
             <w:webHidden/>
           </w:rPr>
           <w:t>7</w:t>
+        </w:r>
+        <w:r>
+          <w:rPr>
+            <w:noProof/>
+            <w:webHidden/>
+          </w:rPr>
+          <w:fldChar w:fldCharType="end"/>
+        </w:r>
+      </w:hyperlink>
+    </w:p>
+    <w:p>
+      <w:pPr>
+        <w:pStyle w:val="TOC3"/>
+        <w:tabs>
+          <w:tab w:val="left" w:pos="1440"/>
+          <w:tab w:val="right" w:leader="dot" w:pos="7927"/>
+        </w:tabs>
+        <w:rPr>
+          <w:rFonts w:asciiTheme="minorHAnsi" w:eastAsiaTheme="minorEastAsia" w:hAnsiTheme="minorHAnsi"/>
+          <w:noProof/>
+          <w:sz w:val="22"/>
+          <w:lang w:val="id-ID" w:eastAsia="id-ID"/>
+        </w:rPr>
+      </w:pPr>
+      <w:hyperlink w:anchor="_Toc103281416" w:history="1">
+        <w:r>
+          <w:rPr>
+            <w:rStyle w:val="Hyperlink"/>
+            <w:noProof/>
+          </w:rPr>
+          <w:t>1.5.2</w:t>
+        </w:r>
+        <w:r>
+          <w:rPr>
+            <w:rFonts w:asciiTheme="minorHAnsi" w:eastAsiaTheme="minorEastAsia" w:hAnsiTheme="minorHAnsi"/>
+            <w:noProof/>
+            <w:sz w:val="22"/>
+            <w:lang w:val="id-ID" w:eastAsia="id-ID"/>
+          </w:rPr>
+          <w:tab/>
+        </w:r>
+        <w:r>
+          <w:rPr>
+            <w:rStyle w:val="Hyperlink"/>
+            <w:noProof/>
+          </w:rPr>
+          <w:t>Metode Wawancara</w:t>
+        </w:r>
+        <w:r>
+          <w:rPr>
+            <w:noProof/>
+            <w:webHidden/>
+          </w:rPr>
+          <w:tab/>
+        </w:r>
+        <w:r>
+          <w:rPr>
+            <w:noProof/>
+            <w:webHidden/>
+          </w:rPr>
+          <w:fldChar w:fldCharType="begin"/>
+        </w:r>
+        <w:r>
+          <w:rPr>
+            <w:noProof/>
+            <w:webHidden/>
+          </w:rPr>
+          <w:instrText xml:space="preserve"> PAGEREF _Toc103281416 \h </w:instrText>
+        </w:r>
+        <w:r>
+          <w:rPr>
+            <w:noProof/>
+            <w:webHidden/>
+          </w:rPr>
+        </w:r>
+        <w:r>
+          <w:rPr>
+            <w:noProof/>
+            <w:webHidden/>
+          </w:rPr>
+          <w:fldChar w:fldCharType="separate"/>
+        </w:r>
+        <w:r>
+          <w:rPr>
+            <w:noProof/>
+            <w:webHidden/>
+          </w:rPr>
+          <w:t>7</w:t>
+        </w:r>
+        <w:r>
+          <w:rPr>
+            <w:noProof/>
+            <w:webHidden/>
+          </w:rPr>
+          <w:fldChar w:fldCharType="end"/>
+        </w:r>
+      </w:hyperlink>
+    </w:p>
+    <w:p>
+      <w:pPr>
+        <w:pStyle w:val="TOC3"/>
+        <w:tabs>
+          <w:tab w:val="left" w:pos="1440"/>
+          <w:tab w:val="right" w:leader="dot" w:pos="7927"/>
+        </w:tabs>
+        <w:rPr>
+          <w:rFonts w:asciiTheme="minorHAnsi" w:eastAsiaTheme="minorEastAsia" w:hAnsiTheme="minorHAnsi"/>
+          <w:noProof/>
+          <w:sz w:val="22"/>
+          <w:lang w:val="id-ID" w:eastAsia="id-ID"/>
+        </w:rPr>
+      </w:pPr>
+      <w:hyperlink w:anchor="_Toc103281417" w:history="1">
+        <w:r>
+          <w:rPr>
+            <w:rStyle w:val="Hyperlink"/>
+            <w:noProof/>
+          </w:rPr>
+          <w:t>1.5.3</w:t>
+        </w:r>
+        <w:r>
+          <w:rPr>
+            <w:rFonts w:asciiTheme="minorHAnsi" w:eastAsiaTheme="minorEastAsia" w:hAnsiTheme="minorHAnsi"/>
+            <w:noProof/>
+            <w:sz w:val="22"/>
+            <w:lang w:val="id-ID" w:eastAsia="id-ID"/>
+          </w:rPr>
+          <w:tab/>
+        </w:r>
+        <w:r>
+          <w:rPr>
+            <w:rStyle w:val="Hyperlink"/>
+            <w:noProof/>
+          </w:rPr>
+          <w:t>Studi Literatur</w:t>
+        </w:r>
+        <w:r>
+          <w:rPr>
+            <w:noProof/>
+            <w:webHidden/>
+          </w:rPr>
+          <w:tab/>
+        </w:r>
+        <w:r>
+          <w:rPr>
+            <w:noProof/>
+            <w:webHidden/>
+          </w:rPr>
+          <w:fldChar w:fldCharType="begin"/>
+        </w:r>
+        <w:r>
+          <w:rPr>
+            <w:noProof/>
+            <w:webHidden/>
+          </w:rPr>
+          <w:instrText xml:space="preserve"> PAGEREF _Toc103281417 \h </w:instrText>
+        </w:r>
+        <w:r>
+          <w:rPr>
+            <w:noProof/>
+            <w:webHidden/>
+          </w:rPr>
+        </w:r>
+        <w:r>
+          <w:rPr>
+            <w:noProof/>
+            <w:webHidden/>
+          </w:rPr>
+          <w:fldChar w:fldCharType="separate"/>
+        </w:r>
+        <w:r>
+          <w:rPr>
+            <w:noProof/>
+            <w:webHidden/>
+          </w:rPr>
+          <w:t>8</w:t>
         </w:r>
         <w:r>
           <w:rPr>
@@ -1633,21 +1772,23 @@
           <w:rFonts w:asciiTheme="minorHAnsi" w:eastAsiaTheme="minorEastAsia" w:hAnsiTheme="minorHAnsi"/>
           <w:noProof/>
           <w:sz w:val="22"/>
-        </w:rPr>
-      </w:pPr>
-      <w:hyperlink w:anchor="_Toc91778608" w:history="1">
+          <w:lang w:val="id-ID" w:eastAsia="id-ID"/>
+        </w:rPr>
+      </w:pPr>
+      <w:hyperlink w:anchor="_Toc103281418" w:history="1">
         <w:r>
           <w:rPr>
             <w:rStyle w:val="Hyperlink"/>
             <w:noProof/>
           </w:rPr>
-          <w:t>2.1</w:t>
+          <w:t>1.6</w:t>
         </w:r>
         <w:r>
           <w:rPr>
             <w:rFonts w:asciiTheme="minorHAnsi" w:eastAsiaTheme="minorEastAsia" w:hAnsiTheme="minorHAnsi"/>
             <w:noProof/>
             <w:sz w:val="22"/>
+            <w:lang w:val="id-ID" w:eastAsia="id-ID"/>
           </w:rPr>
           <w:tab/>
         </w:r>
@@ -1656,7 +1797,7 @@
             <w:rStyle w:val="Hyperlink"/>
             <w:noProof/>
           </w:rPr>
-          <w:t>Penelitian Terdahulu</w:t>
+          <w:t>Sistematika Penulisan</w:t>
         </w:r>
         <w:r>
           <w:rPr>
@@ -1677,7 +1818,7 @@
             <w:noProof/>
             <w:webHidden/>
           </w:rPr>
-          <w:instrText xml:space="preserve"> PAGEREF _Toc91778608 \h </w:instrText>
+          <w:instrText xml:space="preserve"> PAGEREF _Toc103281418 \h </w:instrText>
         </w:r>
         <w:r>
           <w:rPr>
@@ -1697,7 +1838,78 @@
             <w:noProof/>
             <w:webHidden/>
           </w:rPr>
-          <w:t>7</w:t>
+          <w:t>8</w:t>
+        </w:r>
+        <w:r>
+          <w:rPr>
+            <w:noProof/>
+            <w:webHidden/>
+          </w:rPr>
+          <w:fldChar w:fldCharType="end"/>
+        </w:r>
+      </w:hyperlink>
+    </w:p>
+    <w:p>
+      <w:pPr>
+        <w:pStyle w:val="TOC1"/>
+        <w:tabs>
+          <w:tab w:val="right" w:leader="dot" w:pos="7927"/>
+        </w:tabs>
+        <w:rPr>
+          <w:rFonts w:asciiTheme="minorHAnsi" w:eastAsiaTheme="minorEastAsia" w:hAnsiTheme="minorHAnsi"/>
+          <w:noProof/>
+          <w:sz w:val="22"/>
+          <w:lang w:val="id-ID" w:eastAsia="id-ID"/>
+        </w:rPr>
+      </w:pPr>
+      <w:hyperlink w:anchor="_Toc103281419" w:history="1">
+        <w:r>
+          <w:rPr>
+            <w:rStyle w:val="Hyperlink"/>
+            <w:noProof/>
+          </w:rPr>
+          <w:t>BAB 2 Organisasi</w:t>
+        </w:r>
+        <w:r>
+          <w:rPr>
+            <w:noProof/>
+            <w:webHidden/>
+          </w:rPr>
+          <w:tab/>
+        </w:r>
+        <w:r>
+          <w:rPr>
+            <w:noProof/>
+            <w:webHidden/>
+          </w:rPr>
+          <w:fldChar w:fldCharType="begin"/>
+        </w:r>
+        <w:r>
+          <w:rPr>
+            <w:noProof/>
+            <w:webHidden/>
+          </w:rPr>
+          <w:instrText xml:space="preserve"> PAGEREF _Toc103281419 \h </w:instrText>
+        </w:r>
+        <w:r>
+          <w:rPr>
+            <w:noProof/>
+            <w:webHidden/>
+          </w:rPr>
+        </w:r>
+        <w:r>
+          <w:rPr>
+            <w:noProof/>
+            <w:webHidden/>
+          </w:rPr>
+          <w:fldChar w:fldCharType="separate"/>
+        </w:r>
+        <w:r>
+          <w:rPr>
+            <w:noProof/>
+            <w:webHidden/>
+          </w:rPr>
+          <w:t>9</w:t>
         </w:r>
         <w:r>
           <w:rPr>
@@ -1719,21 +1931,23 @@
           <w:rFonts w:asciiTheme="minorHAnsi" w:eastAsiaTheme="minorEastAsia" w:hAnsiTheme="minorHAnsi"/>
           <w:noProof/>
           <w:sz w:val="22"/>
-        </w:rPr>
-      </w:pPr>
-      <w:hyperlink w:anchor="_Toc91778609" w:history="1">
+          <w:lang w:val="id-ID" w:eastAsia="id-ID"/>
+        </w:rPr>
+      </w:pPr>
+      <w:hyperlink w:anchor="_Toc103281420" w:history="1">
         <w:r>
           <w:rPr>
             <w:rStyle w:val="Hyperlink"/>
             <w:noProof/>
           </w:rPr>
-          <w:t>2.2</w:t>
+          <w:t>2.1</w:t>
         </w:r>
         <w:r>
           <w:rPr>
             <w:rFonts w:asciiTheme="minorHAnsi" w:eastAsiaTheme="minorEastAsia" w:hAnsiTheme="minorHAnsi"/>
             <w:noProof/>
             <w:sz w:val="22"/>
+            <w:lang w:val="id-ID" w:eastAsia="id-ID"/>
           </w:rPr>
           <w:tab/>
         </w:r>
@@ -1742,7 +1956,7 @@
             <w:rStyle w:val="Hyperlink"/>
             <w:noProof/>
           </w:rPr>
-          <w:t>Kerangka pemikiran</w:t>
+          <w:t>Penjelasan Perusahaan</w:t>
         </w:r>
         <w:r>
           <w:rPr>
@@ -1763,7 +1977,7 @@
             <w:noProof/>
             <w:webHidden/>
           </w:rPr>
-          <w:instrText xml:space="preserve"> PAGEREF _Toc91778609 \h </w:instrText>
+          <w:instrText xml:space="preserve"> PAGEREF _Toc103281420 \h </w:instrText>
         </w:r>
         <w:r>
           <w:rPr>
@@ -1783,7 +1997,7 @@
             <w:noProof/>
             <w:webHidden/>
           </w:rPr>
-          <w:t>7</w:t>
+          <w:t>9</w:t>
         </w:r>
         <w:r>
           <w:rPr>
@@ -1805,21 +2019,23 @@
           <w:rFonts w:asciiTheme="minorHAnsi" w:eastAsiaTheme="minorEastAsia" w:hAnsiTheme="minorHAnsi"/>
           <w:noProof/>
           <w:sz w:val="22"/>
-        </w:rPr>
-      </w:pPr>
-      <w:hyperlink w:anchor="_Toc91778610" w:history="1">
+          <w:lang w:val="id-ID" w:eastAsia="id-ID"/>
+        </w:rPr>
+      </w:pPr>
+      <w:hyperlink w:anchor="_Toc103281421" w:history="1">
         <w:r>
           <w:rPr>
             <w:rStyle w:val="Hyperlink"/>
             <w:noProof/>
           </w:rPr>
-          <w:t>2.3</w:t>
+          <w:t>2.2</w:t>
         </w:r>
         <w:r>
           <w:rPr>
             <w:rFonts w:asciiTheme="minorHAnsi" w:eastAsiaTheme="minorEastAsia" w:hAnsiTheme="minorHAnsi"/>
             <w:noProof/>
             <w:sz w:val="22"/>
+            <w:lang w:val="id-ID" w:eastAsia="id-ID"/>
           </w:rPr>
           <w:tab/>
         </w:r>
@@ -1828,7 +2044,7 @@
             <w:rStyle w:val="Hyperlink"/>
             <w:noProof/>
           </w:rPr>
-          <w:t>Hipotesis</w:t>
+          <w:t>Sejarah singkat Perusahaan</w:t>
         </w:r>
         <w:r>
           <w:rPr>
@@ -1849,7 +2065,7 @@
             <w:noProof/>
             <w:webHidden/>
           </w:rPr>
-          <w:instrText xml:space="preserve"> PAGEREF _Toc91778610 \h </w:instrText>
+          <w:instrText xml:space="preserve"> PAGEREF _Toc103281421 \h </w:instrText>
         </w:r>
         <w:r>
           <w:rPr>
@@ -1869,7 +2085,7 @@
             <w:noProof/>
             <w:webHidden/>
           </w:rPr>
-          <w:t>7</w:t>
+          <w:t>9</w:t>
         </w:r>
         <w:r>
           <w:rPr>
@@ -1882,33 +2098,51 @@
     </w:p>
     <w:p>
       <w:pPr>
-        <w:pStyle w:val="TOC1"/>
+        <w:pStyle w:val="TOC3"/>
         <w:tabs>
+          <w:tab w:val="left" w:pos="1440"/>
           <w:tab w:val="right" w:leader="dot" w:pos="7927"/>
         </w:tabs>
         <w:rPr>
           <w:rFonts w:asciiTheme="minorHAnsi" w:eastAsiaTheme="minorEastAsia" w:hAnsiTheme="minorHAnsi"/>
           <w:noProof/>
           <w:sz w:val="22"/>
-        </w:rPr>
-      </w:pPr>
-      <w:hyperlink w:anchor="_Toc91778611" w:history="1">
+          <w:lang w:val="id-ID" w:eastAsia="id-ID"/>
+        </w:rPr>
+      </w:pPr>
+      <w:hyperlink w:anchor="_Toc103281422" w:history="1">
         <w:r>
           <w:rPr>
             <w:rStyle w:val="Hyperlink"/>
             <w:noProof/>
           </w:rPr>
-          <w:t>BAB 3 Metode penelitian</w:t>
-        </w:r>
-        <w:r>
-          <w:rPr>
-            <w:noProof/>
-            <w:webHidden/>
+          <w:t>2.2.1</w:t>
+        </w:r>
+        <w:r>
+          <w:rPr>
+            <w:rFonts w:asciiTheme="minorHAnsi" w:eastAsiaTheme="minorEastAsia" w:hAnsiTheme="minorHAnsi"/>
+            <w:noProof/>
+            <w:sz w:val="22"/>
+            <w:lang w:val="id-ID" w:eastAsia="id-ID"/>
           </w:rPr>
           <w:tab/>
         </w:r>
         <w:r>
           <w:rPr>
+            <w:rStyle w:val="Hyperlink"/>
+            <w:noProof/>
+          </w:rPr>
+          <w:t>Struktur Organisasi Perusahaan</w:t>
+        </w:r>
+        <w:r>
+          <w:rPr>
+            <w:noProof/>
+            <w:webHidden/>
+          </w:rPr>
+          <w:tab/>
+        </w:r>
+        <w:r>
+          <w:rPr>
             <w:noProof/>
             <w:webHidden/>
           </w:rPr>
@@ -1919,7 +2153,7 @@
             <w:noProof/>
             <w:webHidden/>
           </w:rPr>
-          <w:instrText xml:space="preserve"> PAGEREF _Toc91778611 \h </w:instrText>
+          <w:instrText xml:space="preserve"> PAGEREF _Toc103281422 \h </w:instrText>
         </w:r>
         <w:r>
           <w:rPr>
@@ -1939,7 +2173,7 @@
             <w:noProof/>
             <w:webHidden/>
           </w:rPr>
-          <w:t>8</w:t>
+          <w:t>9</w:t>
         </w:r>
         <w:r>
           <w:rPr>
@@ -1961,21 +2195,23 @@
           <w:rFonts w:asciiTheme="minorHAnsi" w:eastAsiaTheme="minorEastAsia" w:hAnsiTheme="minorHAnsi"/>
           <w:noProof/>
           <w:sz w:val="22"/>
-        </w:rPr>
-      </w:pPr>
-      <w:hyperlink w:anchor="_Toc91778612" w:history="1">
+          <w:lang w:val="id-ID" w:eastAsia="id-ID"/>
+        </w:rPr>
+      </w:pPr>
+      <w:hyperlink w:anchor="_Toc103281423" w:history="1">
         <w:r>
           <w:rPr>
             <w:rStyle w:val="Hyperlink"/>
             <w:noProof/>
           </w:rPr>
-          <w:t>3.1</w:t>
+          <w:t>2.3</w:t>
         </w:r>
         <w:r>
           <w:rPr>
             <w:rFonts w:asciiTheme="minorHAnsi" w:eastAsiaTheme="minorEastAsia" w:hAnsiTheme="minorHAnsi"/>
             <w:noProof/>
             <w:sz w:val="22"/>
+            <w:lang w:val="id-ID" w:eastAsia="id-ID"/>
           </w:rPr>
           <w:tab/>
         </w:r>
@@ -1984,7 +2220,7 @@
             <w:rStyle w:val="Hyperlink"/>
             <w:noProof/>
           </w:rPr>
-          <w:t>Langkah-langkah Penelitian</w:t>
+          <w:t>Lokasi Perusahaan</w:t>
         </w:r>
         <w:r>
           <w:rPr>
@@ -2005,7 +2241,7 @@
             <w:noProof/>
             <w:webHidden/>
           </w:rPr>
-          <w:instrText xml:space="preserve"> PAGEREF _Toc91778612 \h </w:instrText>
+          <w:instrText xml:space="preserve"> PAGEREF _Toc103281423 \h </w:instrText>
         </w:r>
         <w:r>
           <w:rPr>
@@ -2025,7 +2261,7 @@
             <w:noProof/>
             <w:webHidden/>
           </w:rPr>
-          <w:t>8</w:t>
+          <w:t>9</w:t>
         </w:r>
         <w:r>
           <w:rPr>
@@ -2047,21 +2283,23 @@
           <w:rFonts w:asciiTheme="minorHAnsi" w:eastAsiaTheme="minorEastAsia" w:hAnsiTheme="minorHAnsi"/>
           <w:noProof/>
           <w:sz w:val="22"/>
-        </w:rPr>
-      </w:pPr>
-      <w:hyperlink w:anchor="_Toc91778613" w:history="1">
+          <w:lang w:val="id-ID" w:eastAsia="id-ID"/>
+        </w:rPr>
+      </w:pPr>
+      <w:hyperlink w:anchor="_Toc103281424" w:history="1">
         <w:r>
           <w:rPr>
             <w:rStyle w:val="Hyperlink"/>
             <w:noProof/>
           </w:rPr>
-          <w:t>3.2</w:t>
+          <w:t>2.4</w:t>
         </w:r>
         <w:r>
           <w:rPr>
             <w:rFonts w:asciiTheme="minorHAnsi" w:eastAsiaTheme="minorEastAsia" w:hAnsiTheme="minorHAnsi"/>
             <w:noProof/>
             <w:sz w:val="22"/>
+            <w:lang w:val="id-ID" w:eastAsia="id-ID"/>
           </w:rPr>
           <w:tab/>
         </w:r>
@@ -2070,7 +2308,7 @@
             <w:rStyle w:val="Hyperlink"/>
             <w:noProof/>
           </w:rPr>
-          <w:t>Metode Penelitian Tahap I</w:t>
+          <w:t>Foto lokasi Terkait</w:t>
         </w:r>
         <w:r>
           <w:rPr>
@@ -2091,7 +2329,7 @@
             <w:noProof/>
             <w:webHidden/>
           </w:rPr>
-          <w:instrText xml:space="preserve"> PAGEREF _Toc91778613 \h </w:instrText>
+          <w:instrText xml:space="preserve"> PAGEREF _Toc103281424 \h </w:instrText>
         </w:r>
         <w:r>
           <w:rPr>
@@ -2111,7 +2349,78 @@
             <w:noProof/>
             <w:webHidden/>
           </w:rPr>
-          <w:t>8</w:t>
+          <w:t>9</w:t>
+        </w:r>
+        <w:r>
+          <w:rPr>
+            <w:noProof/>
+            <w:webHidden/>
+          </w:rPr>
+          <w:fldChar w:fldCharType="end"/>
+        </w:r>
+      </w:hyperlink>
+    </w:p>
+    <w:p>
+      <w:pPr>
+        <w:pStyle w:val="TOC1"/>
+        <w:tabs>
+          <w:tab w:val="right" w:leader="dot" w:pos="7927"/>
+        </w:tabs>
+        <w:rPr>
+          <w:rFonts w:asciiTheme="minorHAnsi" w:eastAsiaTheme="minorEastAsia" w:hAnsiTheme="minorHAnsi"/>
+          <w:noProof/>
+          <w:sz w:val="22"/>
+          <w:lang w:val="id-ID" w:eastAsia="id-ID"/>
+        </w:rPr>
+      </w:pPr>
+      <w:hyperlink w:anchor="_Toc103281425" w:history="1">
+        <w:r>
+          <w:rPr>
+            <w:rStyle w:val="Hyperlink"/>
+            <w:noProof/>
+          </w:rPr>
+          <w:t>BAB 3 Pembahasan</w:t>
+        </w:r>
+        <w:r>
+          <w:rPr>
+            <w:noProof/>
+            <w:webHidden/>
+          </w:rPr>
+          <w:tab/>
+        </w:r>
+        <w:r>
+          <w:rPr>
+            <w:noProof/>
+            <w:webHidden/>
+          </w:rPr>
+          <w:fldChar w:fldCharType="begin"/>
+        </w:r>
+        <w:r>
+          <w:rPr>
+            <w:noProof/>
+            <w:webHidden/>
+          </w:rPr>
+          <w:instrText xml:space="preserve"> PAGEREF _Toc103281425 \h </w:instrText>
+        </w:r>
+        <w:r>
+          <w:rPr>
+            <w:noProof/>
+            <w:webHidden/>
+          </w:rPr>
+        </w:r>
+        <w:r>
+          <w:rPr>
+            <w:noProof/>
+            <w:webHidden/>
+          </w:rPr>
+          <w:fldChar w:fldCharType="separate"/>
+        </w:r>
+        <w:r>
+          <w:rPr>
+            <w:noProof/>
+            <w:webHidden/>
+          </w:rPr>
+          <w:t>10</w:t>
         </w:r>
         <w:r>
           <w:rPr>
@@ -2133,14 +2442,191 @@
           <w:rFonts w:asciiTheme="minorHAnsi" w:eastAsiaTheme="minorEastAsia" w:hAnsiTheme="minorHAnsi"/>
           <w:noProof/>
           <w:sz w:val="22"/>
-        </w:rPr>
-      </w:pPr>
-      <w:hyperlink w:anchor="_Toc91778614" w:history="1">
+          <w:lang w:val="id-ID" w:eastAsia="id-ID"/>
+        </w:rPr>
+      </w:pPr>
+      <w:hyperlink w:anchor="_Toc103281426" w:history="1">
         <w:r>
           <w:rPr>
             <w:rStyle w:val="Hyperlink"/>
             <w:noProof/>
           </w:rPr>
+          <w:t>3.1</w:t>
+        </w:r>
+        <w:r>
+          <w:rPr>
+            <w:rFonts w:asciiTheme="minorHAnsi" w:eastAsiaTheme="minorEastAsia" w:hAnsiTheme="minorHAnsi"/>
+            <w:noProof/>
+            <w:sz w:val="22"/>
+            <w:lang w:val="id-ID" w:eastAsia="id-ID"/>
+          </w:rPr>
+          <w:tab/>
+        </w:r>
+        <w:r>
+          <w:rPr>
+            <w:rStyle w:val="Hyperlink"/>
+            <w:noProof/>
+          </w:rPr>
+          <w:t>Tinjauan Pustaka</w:t>
+        </w:r>
+        <w:r>
+          <w:rPr>
+            <w:noProof/>
+            <w:webHidden/>
+          </w:rPr>
+          <w:tab/>
+        </w:r>
+        <w:r>
+          <w:rPr>
+            <w:noProof/>
+            <w:webHidden/>
+          </w:rPr>
+          <w:fldChar w:fldCharType="begin"/>
+        </w:r>
+        <w:r>
+          <w:rPr>
+            <w:noProof/>
+            <w:webHidden/>
+          </w:rPr>
+          <w:instrText xml:space="preserve"> PAGEREF _Toc103281426 \h </w:instrText>
+        </w:r>
+        <w:r>
+          <w:rPr>
+            <w:noProof/>
+            <w:webHidden/>
+          </w:rPr>
+        </w:r>
+        <w:r>
+          <w:rPr>
+            <w:noProof/>
+            <w:webHidden/>
+          </w:rPr>
+          <w:fldChar w:fldCharType="separate"/>
+        </w:r>
+        <w:r>
+          <w:rPr>
+            <w:noProof/>
+            <w:webHidden/>
+          </w:rPr>
+          <w:t>10</w:t>
+        </w:r>
+        <w:r>
+          <w:rPr>
+            <w:noProof/>
+            <w:webHidden/>
+          </w:rPr>
+          <w:fldChar w:fldCharType="end"/>
+        </w:r>
+      </w:hyperlink>
+    </w:p>
+    <w:p>
+      <w:pPr>
+        <w:pStyle w:val="TOC2"/>
+        <w:tabs>
+          <w:tab w:val="left" w:pos="880"/>
+          <w:tab w:val="right" w:leader="dot" w:pos="7927"/>
+        </w:tabs>
+        <w:rPr>
+          <w:rFonts w:asciiTheme="minorHAnsi" w:eastAsiaTheme="minorEastAsia" w:hAnsiTheme="minorHAnsi"/>
+          <w:noProof/>
+          <w:sz w:val="22"/>
+          <w:lang w:val="id-ID" w:eastAsia="id-ID"/>
+        </w:rPr>
+      </w:pPr>
+      <w:hyperlink w:anchor="_Toc103281427" w:history="1">
+        <w:r>
+          <w:rPr>
+            <w:rStyle w:val="Hyperlink"/>
+            <w:noProof/>
+          </w:rPr>
+          <w:t>3.2</w:t>
+        </w:r>
+        <w:r>
+          <w:rPr>
+            <w:rFonts w:asciiTheme="minorHAnsi" w:eastAsiaTheme="minorEastAsia" w:hAnsiTheme="minorHAnsi"/>
+            <w:noProof/>
+            <w:sz w:val="22"/>
+            <w:lang w:val="id-ID" w:eastAsia="id-ID"/>
+          </w:rPr>
+          <w:tab/>
+        </w:r>
+        <w:r>
+          <w:rPr>
+            <w:rStyle w:val="Hyperlink"/>
+            <w:noProof/>
+          </w:rPr>
+          <w:t>Prosedur Kerja Praktek</w:t>
+        </w:r>
+        <w:r>
+          <w:rPr>
+            <w:noProof/>
+            <w:webHidden/>
+          </w:rPr>
+          <w:tab/>
+        </w:r>
+        <w:r>
+          <w:rPr>
+            <w:noProof/>
+            <w:webHidden/>
+          </w:rPr>
+          <w:fldChar w:fldCharType="begin"/>
+        </w:r>
+        <w:r>
+          <w:rPr>
+            <w:noProof/>
+            <w:webHidden/>
+          </w:rPr>
+          <w:instrText xml:space="preserve"> PAGEREF _Toc103281427 \h </w:instrText>
+        </w:r>
+        <w:r>
+          <w:rPr>
+            <w:noProof/>
+            <w:webHidden/>
+          </w:rPr>
+        </w:r>
+        <w:r>
+          <w:rPr>
+            <w:noProof/>
+            <w:webHidden/>
+          </w:rPr>
+          <w:fldChar w:fldCharType="separate"/>
+        </w:r>
+        <w:r>
+          <w:rPr>
+            <w:noProof/>
+            <w:webHidden/>
+          </w:rPr>
+          <w:t>10</w:t>
+        </w:r>
+        <w:r>
+          <w:rPr>
+            <w:noProof/>
+            <w:webHidden/>
+          </w:rPr>
+          <w:fldChar w:fldCharType="end"/>
+        </w:r>
+      </w:hyperlink>
+    </w:p>
+    <w:p>
+      <w:pPr>
+        <w:pStyle w:val="TOC2"/>
+        <w:tabs>
+          <w:tab w:val="left" w:pos="880"/>
+          <w:tab w:val="right" w:leader="dot" w:pos="7927"/>
+        </w:tabs>
+        <w:rPr>
+          <w:rFonts w:asciiTheme="minorHAnsi" w:eastAsiaTheme="minorEastAsia" w:hAnsiTheme="minorHAnsi"/>
+          <w:noProof/>
+          <w:sz w:val="22"/>
+          <w:lang w:val="id-ID" w:eastAsia="id-ID"/>
+        </w:rPr>
+      </w:pPr>
+      <w:hyperlink w:anchor="_Toc103281428" w:history="1">
+        <w:r>
+          <w:rPr>
+            <w:rStyle w:val="Hyperlink"/>
+            <w:noProof/>
+          </w:rPr>
           <w:t>3.3</w:t>
         </w:r>
         <w:r>
@@ -2148,6 +2634,7 @@
             <w:rFonts w:asciiTheme="minorHAnsi" w:eastAsiaTheme="minorEastAsia" w:hAnsiTheme="minorHAnsi"/>
             <w:noProof/>
             <w:sz w:val="22"/>
+            <w:lang w:val="id-ID" w:eastAsia="id-ID"/>
           </w:rPr>
           <w:tab/>
         </w:r>
@@ -2156,7 +2643,7 @@
             <w:rStyle w:val="Hyperlink"/>
             <w:noProof/>
           </w:rPr>
-          <w:t>Metode Penelitian Tahap II</w:t>
+          <w:t>Analisa &amp; Pembahasan</w:t>
         </w:r>
         <w:r>
           <w:rPr>
@@ -2177,7 +2664,7 @@
             <w:noProof/>
             <w:webHidden/>
           </w:rPr>
-          <w:instrText xml:space="preserve"> PAGEREF _Toc91778614 \h </w:instrText>
+          <w:instrText xml:space="preserve"> PAGEREF _Toc103281428 \h </w:instrText>
         </w:r>
         <w:r>
           <w:rPr>
@@ -2197,7 +2684,7 @@
             <w:noProof/>
             <w:webHidden/>
           </w:rPr>
-          <w:t>8</w:t>
+          <w:t>10</w:t>
         </w:r>
         <w:r>
           <w:rPr>
@@ -2218,9 +2705,10 @@
           <w:rFonts w:asciiTheme="minorHAnsi" w:eastAsiaTheme="minorEastAsia" w:hAnsiTheme="minorHAnsi"/>
           <w:noProof/>
           <w:sz w:val="22"/>
-        </w:rPr>
-      </w:pPr>
-      <w:hyperlink w:anchor="_Toc91778615" w:history="1">
+          <w:lang w:val="id-ID" w:eastAsia="id-ID"/>
+        </w:rPr>
+      </w:pPr>
+      <w:hyperlink w:anchor="_Toc103281429" w:history="1">
         <w:r>
           <w:rPr>
             <w:rStyle w:val="Hyperlink"/>
@@ -2247,7 +2735,7 @@
             <w:noProof/>
             <w:webHidden/>
           </w:rPr>
-          <w:instrText xml:space="preserve"> PAGEREF _Toc91778615 \h </w:instrText>
+          <w:instrText xml:space="preserve"> PAGEREF _Toc103281429 \h </w:instrText>
         </w:r>
         <w:r>
           <w:rPr>
@@ -2267,7 +2755,7 @@
             <w:noProof/>
             <w:webHidden/>
           </w:rPr>
-          <w:t>9</w:t>
+          <w:t>11</w:t>
         </w:r>
         <w:r>
           <w:rPr>
@@ -2315,7 +2803,7 @@
           <w:numId w:val="0"/>
         </w:numPr>
       </w:pPr>
-      <w:bookmarkStart w:id="2" w:name="_Toc91778598"/>
+      <w:bookmarkStart w:id="2" w:name="_Toc103281407"/>
       <w:r>
         <w:lastRenderedPageBreak/>
         <w:t>Daftar Tabel</w:t>
@@ -2354,15 +2842,12 @@
           <w:docGrid w:linePitch="360"/>
         </w:sectPr>
       </w:pPr>
-      <w:bookmarkStart w:id="3" w:name="_Toc91778599"/>
+      <w:bookmarkStart w:id="3" w:name="_Toc103281408"/>
       <w:r>
         <w:lastRenderedPageBreak/>
         <w:t>Daftar Gambar</w:t>
       </w:r>
       <w:bookmarkEnd w:id="3"/>
-      <w:r>
-        <w:br/>
-      </w:r>
     </w:p>
     <w:p>
       <w:pPr>
@@ -2379,6 +2864,16 @@
     </w:p>
     <w:p>
       <w:pPr>
+        <w:pStyle w:val="Judul1"/>
+        <w:numPr>
+          <w:ilvl w:val="0"/>
+          <w:numId w:val="0"/>
+        </w:numPr>
+        <w:jc w:val="both"/>
+      </w:pPr>
+    </w:p>
+    <w:p>
+      <w:pPr>
         <w:spacing w:line="276" w:lineRule="auto"/>
         <w:rPr>
           <w:rFonts w:eastAsiaTheme="majorEastAsia" w:cstheme="majorBidi"/>
@@ -2388,32 +2883,6 @@
           <w:szCs w:val="32"/>
         </w:rPr>
       </w:pPr>
-    </w:p>
-    <w:p>
-      <w:pPr>
-        <w:pStyle w:val="Judul1"/>
-        <w:numPr>
-          <w:ilvl w:val="0"/>
-          <w:numId w:val="0"/>
-        </w:numPr>
-      </w:pPr>
-      <w:bookmarkStart w:id="4" w:name="_Toc91778600"/>
-      <w:r>
-        <w:t>Abstrak</w:t>
-      </w:r>
-      <w:bookmarkEnd w:id="4"/>
-    </w:p>
-    <w:p>
-      <w:pPr>
-        <w:spacing w:line="276" w:lineRule="auto"/>
-        <w:rPr>
-          <w:rFonts w:eastAsiaTheme="majorEastAsia" w:cstheme="majorBidi"/>
-          <w:b/>
-          <w:caps/>
-          <w:sz w:val="28"/>
-          <w:szCs w:val="32"/>
-        </w:rPr>
-      </w:pPr>
       <w:r>
         <w:br w:type="page"/>
       </w:r>
@@ -2426,24 +2895,24 @@
         <w:lastRenderedPageBreak/>
         <w:br/>
       </w:r>
-      <w:bookmarkStart w:id="5" w:name="_Toc91778601"/>
+      <w:bookmarkStart w:id="4" w:name="_Toc103281409"/>
       <w:r>
         <w:t>pendahuluan</w:t>
       </w:r>
+      <w:bookmarkEnd w:id="4"/>
+    </w:p>
+    <w:p>
+      <w:pPr>
+        <w:pStyle w:val="Judul2"/>
+      </w:pPr>
+      <w:bookmarkStart w:id="5" w:name="_Toc103281410"/>
+      <w:r>
+        <w:t>Latar Belakang</w:t>
+      </w:r>
       <w:bookmarkEnd w:id="5"/>
     </w:p>
     <w:p>
       <w:pPr>
-        <w:pStyle w:val="Judul2"/>
-      </w:pPr>
-      <w:bookmarkStart w:id="6" w:name="_Toc91778602"/>
-      <w:r>
-        <w:t>Latar Belakang</w:t>
-      </w:r>
-      <w:bookmarkEnd w:id="6"/>
-    </w:p>
-    <w:p>
-      <w:pPr>
         <w:ind w:firstLine="576"/>
       </w:pPr>
       <w:r>
@@ -2471,10 +2940,22 @@
         <w:t>t</w:t>
       </w:r>
       <w:r>
-        <w:t xml:space="preserve">eknologi informasi ini telah manjadi alat untuk mempermudah </w:t>
-      </w:r>
-      <w:r>
-        <w:t xml:space="preserve">aktivitas dalam (?). </w:t>
+        <w:t>eknologi informasi ini telah m</w:t>
+      </w:r>
+      <w:r>
+        <w:t>e</w:t>
+      </w:r>
+      <w:r>
+        <w:t xml:space="preserve">njadi alat untuk mempermudah </w:t>
+      </w:r>
+      <w:r>
+        <w:t xml:space="preserve">aktivitas dalam </w:t>
+      </w:r>
+      <w:r>
+        <w:t>kehidupan sehari-hari</w:t>
+      </w:r>
+      <w:r>
+        <w:t xml:space="preserve">. </w:t>
       </w:r>
       <w:r>
         <w:t>Dengan adanya teknologi informasi memberikan dampak yang besar pada pelaku bisnis. Sehingga terbentuknya kompetisi yang mendorong terciptanya inovasi dan bersaing pada pelaku bisnis lainnya.</w:t>
@@ -2595,11 +3076,11 @@
         <w:t xml:space="preserve">Food and Beverage </w:t>
       </w:r>
       <w:r>
-        <w:t xml:space="preserve">(F&amp;B) memerlukan sistem informasi yang baik, terutama pada sistem penjualan, agar semua data yang masuk dapat berjalan dengan efektif dan efisien. Pengolahan data penjualan pada </w:t>
+        <w:t xml:space="preserve">(F&amp;B) memerlukan sistem informasi yang baik, terutama pada sistem penjualan, agar semua data yang </w:t>
       </w:r>
       <w:r>
         <w:lastRenderedPageBreak/>
-        <w:t>resto Asambar masih bersifat manual yang ditulis dengan buku besar</w:t>
+        <w:t>masuk dapat berjalan dengan efektif dan efisien. Pengolahan data penjualan pada resto Asambar masih bersifat manual yang ditulis dengan buku besar</w:t>
       </w:r>
       <w:r>
         <w:t>, h</w:t>
@@ -2621,10 +3102,34 @@
       <w:pPr>
         <w:pStyle w:val="Judul2"/>
       </w:pPr>
-      <w:bookmarkStart w:id="7" w:name="_Toc91778603"/>
+      <w:bookmarkStart w:id="6" w:name="_Toc103281411"/>
       <w:r>
         <w:t>Identifikasi Masalah</w:t>
       </w:r>
+      <w:bookmarkEnd w:id="6"/>
+    </w:p>
+    <w:p>
+      <w:pPr>
+        <w:ind w:firstLine="576"/>
+      </w:pPr>
+      <w:r>
+        <w:t xml:space="preserve">Bedasarkan latar belakang yang sudah di kemukakan, maka dapat di identifikasi masalah yang di hadapi Resto Asambar yaitu sistem pelaporan keuangan masih konvensional </w:t>
+      </w:r>
+      <w:r>
+        <w:t xml:space="preserve">menggunakan buku besar yang tentu bisa saja hilang atau rusak dan tidak ada salinan buku laporan. </w:t>
+      </w:r>
+    </w:p>
+    <w:p>
+      <w:pPr>
+        <w:pStyle w:val="Judul2"/>
+      </w:pPr>
+      <w:bookmarkStart w:id="7" w:name="_Toc103281412"/>
+      <w:r>
+        <w:t>Tujuan P</w:t>
+      </w:r>
+      <w:r>
+        <w:t>enulisan</w:t>
+      </w:r>
       <w:bookmarkEnd w:id="7"/>
     </w:p>
     <w:p>
@@ -2632,106 +3137,92 @@
         <w:ind w:firstLine="576"/>
       </w:pPr>
       <w:r>
-        <w:t xml:space="preserve">Bedasarkan latar belakang yang sudah di kemukakan, maka dapat di identifikasi masalah yang di hadapi Resto Asambar yaitu sistem pelaporan keuangan masih konvensional </w:t>
-      </w:r>
-      <w:r>
-        <w:t xml:space="preserve">menggunakan buku besar yang tentu bisa saja hilang atau rusak dan tidak ada salinan buku laporan. </w:t>
+        <w:t>Tujuan dari kerja praktek ini adalah untuk merancang aplikasi pelaporan keuangan resto Asambar dalam mengelola penjualan yang baik, sehingga dapat terstruktur dengan rapih.</w:t>
       </w:r>
     </w:p>
     <w:p>
       <w:pPr>
         <w:pStyle w:val="Judul2"/>
       </w:pPr>
-      <w:bookmarkStart w:id="8" w:name="_Toc91778605"/>
-      <w:r>
-        <w:t>Tujuan P</w:t>
+      <w:bookmarkStart w:id="8" w:name="_Toc103281413"/>
+      <w:r>
+        <w:t>Batasan Permasalahan</w:t>
       </w:r>
       <w:bookmarkEnd w:id="8"/>
-      <w:r>
-        <w:t>enulisan</w:t>
-      </w:r>
     </w:p>
     <w:p>
       <w:pPr>
         <w:ind w:firstLine="576"/>
       </w:pPr>
       <w:r>
-        <w:t>Tujuan dari kerja praktek ini adalah untuk merancang aplikasi pelaporan keuangan resto Asambar dalam mengelola penjualan yang baik, sehingga dapat terstruktur dengan rapih.</w:t>
+        <w:t>Bedasarkan permasalahan di atas maka perlu adanya batasan yang jelas dalam pe</w:t>
+      </w:r>
+      <w:r>
+        <w:t>nelitian ini. Perancangan aplikasi hanya membahas tentang sistem kasir yang meliputi, input pemesanan, laporan data harian, laporan data bulana</w:t>
+      </w:r>
+      <w:r>
+        <w:t>n</w:t>
+      </w:r>
+      <w:r>
+        <w:t>.</w:t>
       </w:r>
     </w:p>
     <w:p>
       <w:pPr>
         <w:pStyle w:val="Judul2"/>
       </w:pPr>
-      <w:r>
-        <w:t>Batasan Permasalahan</w:t>
-      </w:r>
+      <w:bookmarkStart w:id="9" w:name="_Toc103281414"/>
+      <w:r>
+        <w:t>Metoda Penelitian</w:t>
+      </w:r>
+      <w:bookmarkEnd w:id="9"/>
+    </w:p>
+    <w:p>
+      <w:pPr>
+        <w:pStyle w:val="Judul3"/>
+      </w:pPr>
+      <w:bookmarkStart w:id="10" w:name="_Toc103281415"/>
+      <w:r>
+        <w:t>Metode Pengamatan (Observation)</w:t>
+      </w:r>
+      <w:bookmarkEnd w:id="10"/>
     </w:p>
     <w:p>
       <w:pPr>
         <w:ind w:firstLine="576"/>
       </w:pPr>
       <w:r>
-        <w:t>Bedasarkan permasalahan di atas maka perlu adanya batasan yang jelas dalam pe</w:t>
-      </w:r>
-      <w:r>
-        <w:t>nelitian ini. Perancangan aplikasi hanya membahas tentang sistem kasir yang meliputi, input pemesanan, laporan data harian, laporan data bulana</w:t>
-      </w:r>
-      <w:r>
-        <w:t>n</w:t>
-      </w:r>
-      <w:r>
-        <w:t>.</w:t>
-      </w:r>
-    </w:p>
-    <w:p>
-      <w:pPr>
-        <w:pStyle w:val="Judul2"/>
-      </w:pPr>
-      <w:r>
-        <w:t>Metoda Penelitian</w:t>
+        <w:t>Melakukan pengamatan untuk mengumpulkan informasi secara langsung untuk memperoleh informasi yang terjadi secara nyata.</w:t>
       </w:r>
     </w:p>
     <w:p>
       <w:pPr>
         <w:pStyle w:val="Judul3"/>
       </w:pPr>
-      <w:r>
-        <w:t>Metode Pengamatan (Observation)</w:t>
-      </w:r>
+      <w:bookmarkStart w:id="11" w:name="_Toc103281416"/>
+      <w:r>
+        <w:t>Metode Wawancara</w:t>
+      </w:r>
+      <w:bookmarkEnd w:id="11"/>
     </w:p>
     <w:p>
       <w:pPr>
         <w:ind w:firstLine="576"/>
       </w:pPr>
       <w:r>
-        <w:t>Melakukan pengamatan untuk mengumpulkan informasi secara langsung untuk memperoleh informasi yang terjadi secara nyata.</w:t>
+        <w:t>Melakukan pengumpulan data dengan cara bertanya langsung dengan pemilik usah resto dan bagian yang terkait tentang profil perusahaan dan permasalahan yang terjadi.</w:t>
       </w:r>
     </w:p>
     <w:p>
       <w:pPr>
         <w:pStyle w:val="Judul3"/>
       </w:pPr>
-      <w:r>
-        <w:t>Metode Wawancara</w:t>
-      </w:r>
-    </w:p>
-    <w:p>
-      <w:pPr>
-        <w:ind w:firstLine="576"/>
-      </w:pPr>
-      <w:r>
-        <w:t>Melakukan pengumpulan data dengan cara bertanya langsung dengan pemilik usah resto dan bagian yang terkait tentang profil perusahaan dan permasalahan yang terjadi.</w:t>
-      </w:r>
-    </w:p>
-    <w:p>
-      <w:pPr>
-        <w:pStyle w:val="Judul3"/>
-      </w:pPr>
+      <w:bookmarkStart w:id="12" w:name="_Toc103281417"/>
       <w:r>
         <w:lastRenderedPageBreak/>
         <w:t>Studi Literatur</w:t>
       </w:r>
+      <w:bookmarkEnd w:id="12"/>
     </w:p>
     <w:p>
       <w:pPr>
@@ -2745,9 +3236,11 @@
       <w:pPr>
         <w:pStyle w:val="Judul2"/>
       </w:pPr>
+      <w:bookmarkStart w:id="13" w:name="_Toc103281418"/>
       <w:r>
         <w:t>Sistematika Penulisan</w:t>
       </w:r>
+      <w:bookmarkEnd w:id="13"/>
     </w:p>
     <w:p>
       <w:pPr>
@@ -2841,7 +3334,10 @@
         <w:t>pengenalan</w:t>
       </w:r>
       <w:r>
-        <w:t xml:space="preserve"> perusahaan, berisi penjelasan perusahaan, sejarah, struktur, tugas dan wewenang setiap bagian organisasi sebagai penjelasan tentang profil perusahaan yang (?)</w:t>
+        <w:t xml:space="preserve"> perusahaan, berisi penjelasan perusahaan, sejarah, struktur, tugas dan wewenang setiap bagian organisasi sebagai penjelasan tentang profil perusahaan</w:t>
+      </w:r>
+      <w:r>
+        <w:t>.</w:t>
       </w:r>
     </w:p>
     <w:p>
@@ -2923,39 +3419,67 @@
         <w:lastRenderedPageBreak/>
         <w:br/>
       </w:r>
+      <w:bookmarkStart w:id="14" w:name="_Toc103281419"/>
       <w:r>
         <w:t>Organisasi</w:t>
       </w:r>
+      <w:bookmarkEnd w:id="14"/>
     </w:p>
     <w:p>
       <w:pPr>
         <w:pStyle w:val="Judul2"/>
       </w:pPr>
-      <w:r>
-        <w:t>Penjelasan</w:t>
-      </w:r>
-      <w:r>
-        <w:t xml:space="preserve"> Perusahaan</w:t>
-      </w:r>
+      <w:bookmarkStart w:id="15" w:name="_Toc103281420"/>
+      <w:r>
+        <w:t>Penjelasan Perusahaan</w:t>
+      </w:r>
+      <w:bookmarkEnd w:id="15"/>
     </w:p>
     <w:p>
       <w:pPr>
         <w:pStyle w:val="Judul2"/>
       </w:pPr>
-      <w:r>
-        <w:t>Sejarah, Struktur, tugas, dan wewe</w:t>
-      </w:r>
-      <w:r>
-        <w:t>n</w:t>
-      </w:r>
-      <w:r>
-        <w:t>ang setiap bagian organisasi</w:t>
-      </w:r>
+      <w:bookmarkStart w:id="16" w:name="_Toc103281421"/>
+      <w:r>
+        <w:t>Sejarah</w:t>
+      </w:r>
+      <w:r>
+        <w:t xml:space="preserve"> singkat Perusahaan</w:t>
+      </w:r>
+      <w:bookmarkEnd w:id="16"/>
+    </w:p>
+    <w:p>
+      <w:pPr>
+        <w:pStyle w:val="Judul3"/>
+      </w:pPr>
+      <w:bookmarkStart w:id="17" w:name="_Toc103281422"/>
+      <w:r>
+        <w:t>Struktur Organisasi Perusahaan</w:t>
+      </w:r>
+      <w:bookmarkEnd w:id="17"/>
     </w:p>
     <w:p>
       <w:pPr>
         <w:pStyle w:val="Judul2"/>
       </w:pPr>
+      <w:bookmarkStart w:id="18" w:name="_Toc103281423"/>
+      <w:r>
+        <w:t xml:space="preserve">Lokasi </w:t>
+      </w:r>
+      <w:r>
+        <w:t>Perusahaan</w:t>
+      </w:r>
+      <w:bookmarkEnd w:id="18"/>
+    </w:p>
+    <w:p>
+      <w:pPr>
+        <w:pStyle w:val="Judul2"/>
+      </w:pPr>
+      <w:bookmarkStart w:id="19" w:name="_Toc103281424"/>
+      <w:r>
+        <w:t>Foto lokasi Terkait</w:t>
+      </w:r>
+      <w:bookmarkEnd w:id="19"/>
     </w:p>
     <w:p>
       <w:pPr>
@@ -2970,38 +3494,44 @@
       <w:pPr>
         <w:pStyle w:val="Judul1"/>
       </w:pPr>
-      <w:bookmarkStart w:id="9" w:name="_Toc91778611"/>
       <w:r>
         <w:br/>
       </w:r>
-      <w:bookmarkEnd w:id="9"/>
+      <w:bookmarkStart w:id="20" w:name="_Toc103281425"/>
       <w:r>
         <w:t>Pembahasan</w:t>
       </w:r>
+      <w:bookmarkEnd w:id="20"/>
     </w:p>
     <w:p>
       <w:pPr>
         <w:pStyle w:val="Judul2"/>
       </w:pPr>
+      <w:bookmarkStart w:id="21" w:name="_Toc103281426"/>
       <w:r>
         <w:t>Tinjauan Pustaka</w:t>
       </w:r>
+      <w:bookmarkEnd w:id="21"/>
     </w:p>
     <w:p>
       <w:pPr>
         <w:pStyle w:val="Judul2"/>
       </w:pPr>
+      <w:bookmarkStart w:id="22" w:name="_Toc103281427"/>
       <w:r>
         <w:t>Prosedur Kerja Praktek</w:t>
       </w:r>
+      <w:bookmarkEnd w:id="22"/>
     </w:p>
     <w:p>
       <w:pPr>
         <w:pStyle w:val="Judul2"/>
       </w:pPr>
+      <w:bookmarkStart w:id="23" w:name="_Toc103281428"/>
       <w:r>
         <w:t>Analisa &amp; Pembahasan</w:t>
       </w:r>
+      <w:bookmarkEnd w:id="23"/>
     </w:p>
     <w:p>
       <w:pPr>
@@ -3026,12 +3556,12 @@
           <w:numId w:val="0"/>
         </w:numPr>
       </w:pPr>
-      <w:bookmarkStart w:id="10" w:name="_Toc91778615"/>
+      <w:bookmarkStart w:id="24" w:name="_Toc103281429"/>
       <w:r>
         <w:lastRenderedPageBreak/>
         <w:t>Daftar Pustaka</w:t>
       </w:r>
-      <w:bookmarkEnd w:id="10"/>
+      <w:bookmarkEnd w:id="24"/>
     </w:p>
     <w:sectPr>
       <w:type w:val="continuous"/>
@@ -4629,7 +5159,6 @@
     <w:next w:val="Normal"/>
     <w:autoRedefine/>
     <w:uiPriority w:val="39"/>
-    <w:semiHidden/>
     <w:unhideWhenUsed/>
     <w:rsid w:val="003E3AE1"/>
     <w:pPr>

</xml_diff>